<commit_message>
update Template Competences File 2018 FR.docx
</commit_message>
<xml_diff>
--- a/Template Competences File 2018 FR.docx
+++ b/Template Competences File 2018 FR.docx
@@ -186,7 +186,27 @@
           <w:sz w:val="28"/>
           <w:lang w:val="en-GB"/>
         </w:rPr>
-        <w:t xml:space="preserve"> application DevOps</w:t>
+        <w:t xml:space="preserve"> application </w:t>
+      </w:r>
+      <w:r>
+        <w:rPr>
+          <w:rFonts w:ascii="Verdana" w:hAnsi="Verdana"/>
+          <w:b/>
+          <w:color w:val="404040"/>
+          <w:sz w:val="28"/>
+          <w:lang w:val="en-GB"/>
+        </w:rPr>
+        <w:t xml:space="preserve">et </w:t>
+      </w:r>
+      <w:r>
+        <w:rPr>
+          <w:rFonts w:ascii="Verdana" w:hAnsi="Verdana"/>
+          <w:b/>
+          <w:color w:val="404040"/>
+          <w:sz w:val="28"/>
+          <w:lang w:val="en-GB"/>
+        </w:rPr>
+        <w:t>DevOps</w:t>
       </w:r>
     </w:p>
     <w:p>
@@ -904,31 +924,19 @@
               <w:rPr>
                 <w:rFonts w:cs="Calibri"/>
               </w:rPr>
-              <w:t>…)</w:t>
+              <w:t>…) / Jenkins / Langages informatiques (</w:t>
             </w:r>
             <w:r>
               <w:rPr>
                 <w:rFonts w:cs="Calibri"/>
               </w:rPr>
-              <w:t xml:space="preserve"> / Jenkins / Langages informatiques (</w:t>
+              <w:t xml:space="preserve">Java/JEE, </w:t>
             </w:r>
             <w:r>
               <w:rPr>
                 <w:rFonts w:cs="Calibri"/>
               </w:rPr>
-              <w:t xml:space="preserve">Java/JEE, </w:t>
-            </w:r>
-            <w:r>
-              <w:rPr>
-                <w:rFonts w:cs="Calibri"/>
-              </w:rPr>
-              <w:t>C/C</w:t>
-            </w:r>
-            <w:r>
-              <w:rPr>
-                <w:rFonts w:cs="Calibri"/>
-              </w:rPr>
-              <w:t>++, C#/.NET, AngularJS, SQL, Ruby/Chef</w:t>
+              <w:t>C/C++, C#/.NET, AngularJS, SQL, Ruby/Chef</w:t>
             </w:r>
             <w:r>
               <w:rPr>
@@ -2284,6 +2292,16 @@
                 <w:sz w:val="24"/>
                 <w:lang w:val="fr-FR"/>
               </w:rPr>
+              <w:t xml:space="preserve"> Financial Services Group (R&amp;D)</w:t>
+            </w:r>
+            <w:r>
+              <w:rPr>
+                <w:rFonts w:asciiTheme="minorHAnsi" w:hAnsiTheme="minorHAnsi" w:cstheme="minorHAnsi"/>
+                <w:b/>
+                <w:color w:val="404040"/>
+                <w:sz w:val="24"/>
+                <w:lang w:val="fr-FR"/>
+              </w:rPr>
               <w:br/>
             </w:r>
             <w:r>
@@ -2364,8 +2382,89 @@
                 <w:rFonts w:asciiTheme="minorHAnsi" w:hAnsiTheme="minorHAnsi" w:cstheme="minorHAnsi"/>
                 <w:lang w:val="en-GB"/>
               </w:rPr>
-              <w:t xml:space="preserve"> GRAPHTALK AIA</w:t>
-            </w:r>
+              <w:t xml:space="preserve"> GRAPHTALK </w:t>
+            </w:r>
+            <w:proofErr w:type="gramStart"/>
+            <w:r>
+              <w:rPr>
+                <w:rFonts w:asciiTheme="minorHAnsi" w:hAnsiTheme="minorHAnsi" w:cstheme="minorHAnsi"/>
+                <w:lang w:val="en-GB"/>
+              </w:rPr>
+              <w:t>AIA</w:t>
+            </w:r>
+            <w:r>
+              <w:rPr>
+                <w:rFonts w:asciiTheme="minorHAnsi" w:hAnsiTheme="minorHAnsi" w:cstheme="minorHAnsi"/>
+                <w:lang w:val="en-GB"/>
+              </w:rPr>
+              <w:t xml:space="preserve">  et</w:t>
+            </w:r>
+            <w:proofErr w:type="gramEnd"/>
+            <w:r>
+              <w:rPr>
+                <w:rFonts w:asciiTheme="minorHAnsi" w:hAnsiTheme="minorHAnsi" w:cstheme="minorHAnsi"/>
+                <w:lang w:val="en-GB"/>
+              </w:rPr>
+              <w:t xml:space="preserve"> de </w:t>
+            </w:r>
+            <w:proofErr w:type="spellStart"/>
+            <w:r>
+              <w:rPr>
+                <w:rFonts w:asciiTheme="minorHAnsi" w:hAnsiTheme="minorHAnsi" w:cstheme="minorHAnsi"/>
+                <w:lang w:val="en-GB"/>
+              </w:rPr>
+              <w:t>l’environnement</w:t>
+            </w:r>
+            <w:proofErr w:type="spellEnd"/>
+            <w:r>
+              <w:rPr>
+                <w:rFonts w:asciiTheme="minorHAnsi" w:hAnsiTheme="minorHAnsi" w:cstheme="minorHAnsi"/>
+                <w:lang w:val="en-GB"/>
+              </w:rPr>
+              <w:t xml:space="preserve"> </w:t>
+            </w:r>
+            <w:proofErr w:type="spellStart"/>
+            <w:r>
+              <w:rPr>
+                <w:rFonts w:asciiTheme="minorHAnsi" w:hAnsiTheme="minorHAnsi" w:cstheme="minorHAnsi"/>
+                <w:lang w:val="en-GB"/>
+              </w:rPr>
+              <w:t>en</w:t>
+            </w:r>
+            <w:proofErr w:type="spellEnd"/>
+            <w:r>
+              <w:rPr>
+                <w:rFonts w:asciiTheme="minorHAnsi" w:hAnsiTheme="minorHAnsi" w:cstheme="minorHAnsi"/>
+                <w:lang w:val="en-GB"/>
+              </w:rPr>
+              <w:t xml:space="preserve"> collaboration avec </w:t>
+            </w:r>
+            <w:proofErr w:type="spellStart"/>
+            <w:r>
+              <w:rPr>
+                <w:rFonts w:asciiTheme="minorHAnsi" w:hAnsiTheme="minorHAnsi" w:cstheme="minorHAnsi"/>
+                <w:lang w:val="en-GB"/>
+              </w:rPr>
+              <w:t>l’équipe</w:t>
+            </w:r>
+            <w:proofErr w:type="spellEnd"/>
+            <w:r>
+              <w:rPr>
+                <w:rFonts w:asciiTheme="minorHAnsi" w:hAnsiTheme="minorHAnsi" w:cstheme="minorHAnsi"/>
+                <w:lang w:val="en-GB"/>
+              </w:rPr>
+              <w:t xml:space="preserve"> integration.</w:t>
+            </w:r>
+          </w:p>
+          <w:p>
+            <w:pPr>
+              <w:pStyle w:val="Paragraphedeliste"/>
+              <w:ind w:left="862"/>
+              <w:rPr>
+                <w:rFonts w:asciiTheme="minorHAnsi" w:hAnsiTheme="minorHAnsi" w:cstheme="minorHAnsi"/>
+                <w:lang w:val="en-GB"/>
+              </w:rPr>
+            </w:pPr>
           </w:p>
           <w:p>
             <w:pPr>
@@ -2559,52 +2658,14 @@
           </w:p>
           <w:p>
             <w:pPr>
-              <w:spacing w:after="0"/>
-              <w:rPr>
-                <w:rFonts w:asciiTheme="minorHAnsi" w:hAnsiTheme="minorHAnsi" w:cstheme="minorHAnsi"/>
-                <w:sz w:val="20"/>
-                <w:lang w:val="en-GB"/>
-              </w:rPr>
-            </w:pPr>
-          </w:p>
-          <w:p>
-            <w:pPr>
-              <w:spacing w:after="0"/>
-              <w:ind w:left="284"/>
-              <w:rPr>
-                <w:rFonts w:asciiTheme="minorHAnsi" w:hAnsiTheme="minorHAnsi" w:cstheme="minorHAnsi"/>
-                <w:u w:val="single"/>
-                <w:lang w:val="en-GB"/>
-              </w:rPr>
-            </w:pPr>
-            <w:proofErr w:type="spellStart"/>
-            <w:r>
-              <w:rPr>
-                <w:rFonts w:asciiTheme="minorHAnsi" w:hAnsiTheme="minorHAnsi" w:cstheme="minorHAnsi"/>
-                <w:u w:val="single"/>
-                <w:lang w:val="en-GB"/>
-              </w:rPr>
-              <w:t>Principaux</w:t>
-            </w:r>
-            <w:proofErr w:type="spellEnd"/>
-            <w:r>
-              <w:rPr>
-                <w:rFonts w:asciiTheme="minorHAnsi" w:hAnsiTheme="minorHAnsi" w:cstheme="minorHAnsi"/>
-                <w:u w:val="single"/>
-                <w:lang w:val="en-GB"/>
-              </w:rPr>
-              <w:t xml:space="preserve"> </w:t>
-            </w:r>
-            <w:proofErr w:type="spellStart"/>
-            <w:r>
-              <w:rPr>
-                <w:rFonts w:asciiTheme="minorHAnsi" w:hAnsiTheme="minorHAnsi" w:cstheme="minorHAnsi"/>
-                <w:u w:val="single"/>
-                <w:lang w:val="en-GB"/>
-              </w:rPr>
-              <w:t>résultats</w:t>
-            </w:r>
-            <w:proofErr w:type="spellEnd"/>
+              <w:pStyle w:val="Paragraphedeliste"/>
+              <w:spacing w:after="0" w:line="240" w:lineRule="auto"/>
+              <w:ind w:left="862"/>
+              <w:rPr>
+                <w:rFonts w:asciiTheme="minorHAnsi" w:hAnsiTheme="minorHAnsi" w:cstheme="minorHAnsi"/>
+                <w:lang w:val="en-GB"/>
+              </w:rPr>
+            </w:pPr>
           </w:p>
           <w:p>
             <w:pPr>
@@ -2624,17 +2685,49 @@
                 <w:rFonts w:asciiTheme="minorHAnsi" w:hAnsiTheme="minorHAnsi" w:cstheme="minorHAnsi"/>
                 <w:lang w:val="en-GB"/>
               </w:rPr>
-              <w:t xml:space="preserve">Cycle </w:t>
-            </w:r>
-            <w:proofErr w:type="spellStart"/>
-            <w:r>
-              <w:rPr>
-                <w:rFonts w:asciiTheme="minorHAnsi" w:hAnsiTheme="minorHAnsi" w:cstheme="minorHAnsi"/>
-                <w:lang w:val="en-GB"/>
-              </w:rPr>
-              <w:t>Devops</w:t>
-            </w:r>
-            <w:proofErr w:type="spellEnd"/>
+              <w:t xml:space="preserve">Migration de </w:t>
+            </w:r>
+            <w:proofErr w:type="spellStart"/>
+            <w:r>
+              <w:rPr>
+                <w:rFonts w:asciiTheme="minorHAnsi" w:hAnsiTheme="minorHAnsi" w:cstheme="minorHAnsi"/>
+                <w:lang w:val="en-GB"/>
+              </w:rPr>
+              <w:t>l’application</w:t>
+            </w:r>
+            <w:proofErr w:type="spellEnd"/>
+            <w:r>
+              <w:rPr>
+                <w:rFonts w:asciiTheme="minorHAnsi" w:hAnsiTheme="minorHAnsi" w:cstheme="minorHAnsi"/>
+                <w:lang w:val="en-GB"/>
+              </w:rPr>
+              <w:t xml:space="preserve"> GRAPHTALK AIA sous container Docker (</w:t>
+            </w:r>
+            <w:proofErr w:type="spellStart"/>
+            <w:r>
+              <w:rPr>
+                <w:rFonts w:asciiTheme="minorHAnsi" w:hAnsiTheme="minorHAnsi" w:cstheme="minorHAnsi"/>
+                <w:lang w:val="en-GB"/>
+              </w:rPr>
+              <w:t>développement</w:t>
+            </w:r>
+            <w:proofErr w:type="spellEnd"/>
+            <w:r>
+              <w:rPr>
+                <w:rFonts w:asciiTheme="minorHAnsi" w:hAnsiTheme="minorHAnsi" w:cstheme="minorHAnsi"/>
+                <w:lang w:val="en-GB"/>
+              </w:rPr>
+              <w:t xml:space="preserve"> d’un POC</w:t>
+            </w:r>
+            <w:proofErr w:type="gramStart"/>
+            <w:r>
+              <w:rPr>
+                <w:rFonts w:asciiTheme="minorHAnsi" w:hAnsiTheme="minorHAnsi" w:cstheme="minorHAnsi"/>
+                <w:lang w:val="en-GB"/>
+              </w:rPr>
+              <w:t>) :</w:t>
+            </w:r>
+            <w:proofErr w:type="gramEnd"/>
             <w:r>
               <w:rPr>
                 <w:rFonts w:asciiTheme="minorHAnsi" w:hAnsiTheme="minorHAnsi" w:cstheme="minorHAnsi"/>
@@ -2648,23 +2741,7 @@
                 <w:rFonts w:asciiTheme="minorHAnsi" w:hAnsiTheme="minorHAnsi" w:cstheme="minorHAnsi"/>
                 <w:lang w:val="en-GB"/>
               </w:rPr>
-              <w:t>réalisé</w:t>
-            </w:r>
-            <w:proofErr w:type="spellEnd"/>
-            <w:r>
-              <w:rPr>
-                <w:rFonts w:asciiTheme="minorHAnsi" w:hAnsiTheme="minorHAnsi" w:cstheme="minorHAnsi"/>
-                <w:lang w:val="en-GB"/>
-              </w:rPr>
-              <w:t xml:space="preserve"> sous AWS à </w:t>
-            </w:r>
-            <w:proofErr w:type="spellStart"/>
-            <w:r>
-              <w:rPr>
-                <w:rFonts w:asciiTheme="minorHAnsi" w:hAnsiTheme="minorHAnsi" w:cstheme="minorHAnsi"/>
-                <w:lang w:val="en-GB"/>
-              </w:rPr>
-              <w:t>l’aide</w:t>
+              <w:t>rendre</w:t>
             </w:r>
             <w:proofErr w:type="spellEnd"/>
             <w:r>
@@ -2680,16 +2757,65 @@
                 <w:rFonts w:asciiTheme="minorHAnsi" w:hAnsiTheme="minorHAnsi" w:cstheme="minorHAnsi"/>
                 <w:lang w:val="en-GB"/>
               </w:rPr>
-              <w:t>d’ECS</w:t>
-            </w:r>
-            <w:proofErr w:type="spellEnd"/>
-            <w:r>
-              <w:rPr>
-                <w:rFonts w:asciiTheme="minorHAnsi" w:hAnsiTheme="minorHAnsi" w:cstheme="minorHAnsi"/>
-                <w:lang w:val="en-GB"/>
-              </w:rPr>
-              <w:t>, Jenkins, Docker</w:t>
-            </w:r>
+              <w:t>l’application</w:t>
+            </w:r>
+            <w:proofErr w:type="spellEnd"/>
+            <w:r>
+              <w:rPr>
+                <w:rFonts w:asciiTheme="minorHAnsi" w:hAnsiTheme="minorHAnsi" w:cstheme="minorHAnsi"/>
+                <w:lang w:val="en-GB"/>
+              </w:rPr>
+              <w:t xml:space="preserve"> plus sure et plus evolutive.</w:t>
+            </w:r>
+          </w:p>
+          <w:p>
+            <w:pPr>
+              <w:spacing w:after="0"/>
+              <w:rPr>
+                <w:rFonts w:asciiTheme="minorHAnsi" w:hAnsiTheme="minorHAnsi" w:cstheme="minorHAnsi"/>
+                <w:sz w:val="20"/>
+                <w:lang w:val="en-GB"/>
+              </w:rPr>
+            </w:pPr>
+          </w:p>
+          <w:p>
+            <w:pPr>
+              <w:spacing w:after="0"/>
+              <w:ind w:left="284"/>
+              <w:rPr>
+                <w:rFonts w:asciiTheme="minorHAnsi" w:hAnsiTheme="minorHAnsi" w:cstheme="minorHAnsi"/>
+                <w:u w:val="single"/>
+                <w:lang w:val="en-GB"/>
+              </w:rPr>
+            </w:pPr>
+            <w:proofErr w:type="spellStart"/>
+            <w:r>
+              <w:rPr>
+                <w:rFonts w:asciiTheme="minorHAnsi" w:hAnsiTheme="minorHAnsi" w:cstheme="minorHAnsi"/>
+                <w:u w:val="single"/>
+                <w:lang w:val="en-GB"/>
+              </w:rPr>
+              <w:t>Principaux</w:t>
+            </w:r>
+            <w:proofErr w:type="spellEnd"/>
+            <w:r>
+              <w:rPr>
+                <w:rFonts w:asciiTheme="minorHAnsi" w:hAnsiTheme="minorHAnsi" w:cstheme="minorHAnsi"/>
+                <w:u w:val="single"/>
+                <w:lang w:val="en-GB"/>
+              </w:rPr>
+              <w:t xml:space="preserve"> </w:t>
+            </w:r>
+            <w:proofErr w:type="spellStart"/>
+            <w:r>
+              <w:rPr>
+                <w:rFonts w:asciiTheme="minorHAnsi" w:hAnsiTheme="minorHAnsi" w:cstheme="minorHAnsi"/>
+                <w:u w:val="single"/>
+                <w:lang w:val="en-GB"/>
+              </w:rPr>
+              <w:t>résultats</w:t>
+            </w:r>
+            <w:proofErr w:type="spellEnd"/>
           </w:p>
           <w:p>
             <w:pPr>
@@ -2704,13 +2830,20 @@
                 <w:lang w:val="en-GB"/>
               </w:rPr>
             </w:pPr>
-            <w:proofErr w:type="spellStart"/>
-            <w:r>
-              <w:rPr>
-                <w:rFonts w:asciiTheme="minorHAnsi" w:hAnsiTheme="minorHAnsi" w:cstheme="minorHAnsi"/>
-                <w:lang w:val="en-GB"/>
-              </w:rPr>
-              <w:t>Projet</w:t>
+            <w:r>
+              <w:rPr>
+                <w:rFonts w:asciiTheme="minorHAnsi" w:hAnsiTheme="minorHAnsi" w:cstheme="minorHAnsi"/>
+                <w:lang w:val="en-GB"/>
+              </w:rPr>
+              <w:t xml:space="preserve">Cycle </w:t>
+            </w:r>
+            <w:proofErr w:type="spellStart"/>
+            <w:r>
+              <w:rPr>
+                <w:rFonts w:asciiTheme="minorHAnsi" w:hAnsiTheme="minorHAnsi" w:cstheme="minorHAnsi"/>
+                <w:lang w:val="en-GB"/>
+              </w:rPr>
+              <w:t>Devops</w:t>
             </w:r>
             <w:proofErr w:type="spellEnd"/>
             <w:r>
@@ -2726,7 +2859,23 @@
                 <w:rFonts w:asciiTheme="minorHAnsi" w:hAnsiTheme="minorHAnsi" w:cstheme="minorHAnsi"/>
                 <w:lang w:val="en-GB"/>
               </w:rPr>
-              <w:t>en</w:t>
+              <w:t>réalisé</w:t>
+            </w:r>
+            <w:proofErr w:type="spellEnd"/>
+            <w:r>
+              <w:rPr>
+                <w:rFonts w:asciiTheme="minorHAnsi" w:hAnsiTheme="minorHAnsi" w:cstheme="minorHAnsi"/>
+                <w:lang w:val="en-GB"/>
+              </w:rPr>
+              <w:t xml:space="preserve"> sous AWS à </w:t>
+            </w:r>
+            <w:proofErr w:type="spellStart"/>
+            <w:r>
+              <w:rPr>
+                <w:rFonts w:asciiTheme="minorHAnsi" w:hAnsiTheme="minorHAnsi" w:cstheme="minorHAnsi"/>
+                <w:lang w:val="en-GB"/>
+              </w:rPr>
+              <w:t>l’aide</w:t>
             </w:r>
             <w:proofErr w:type="spellEnd"/>
             <w:r>
@@ -2742,103 +2891,15 @@
                 <w:rFonts w:asciiTheme="minorHAnsi" w:hAnsiTheme="minorHAnsi" w:cstheme="minorHAnsi"/>
                 <w:lang w:val="en-GB"/>
               </w:rPr>
-              <w:t>cours</w:t>
-            </w:r>
-            <w:proofErr w:type="spellEnd"/>
-            <w:r>
-              <w:rPr>
-                <w:rFonts w:asciiTheme="minorHAnsi" w:hAnsiTheme="minorHAnsi" w:cstheme="minorHAnsi"/>
-                <w:lang w:val="en-GB"/>
-              </w:rPr>
-              <w:t xml:space="preserve"> de </w:t>
-            </w:r>
-            <w:proofErr w:type="spellStart"/>
-            <w:r>
-              <w:rPr>
-                <w:rFonts w:asciiTheme="minorHAnsi" w:hAnsiTheme="minorHAnsi" w:cstheme="minorHAnsi"/>
-                <w:lang w:val="en-GB"/>
-              </w:rPr>
-              <w:t>déploiement</w:t>
-            </w:r>
-            <w:proofErr w:type="spellEnd"/>
-            <w:r>
-              <w:rPr>
-                <w:rFonts w:asciiTheme="minorHAnsi" w:hAnsiTheme="minorHAnsi" w:cstheme="minorHAnsi"/>
-                <w:lang w:val="en-GB"/>
-              </w:rPr>
-              <w:t xml:space="preserve"> </w:t>
-            </w:r>
-            <w:r>
-              <w:rPr>
-                <w:rFonts w:asciiTheme="minorHAnsi" w:hAnsiTheme="minorHAnsi" w:cstheme="minorHAnsi"/>
-                <w:lang w:val="en-GB"/>
-              </w:rPr>
-              <w:t xml:space="preserve">chez les clients </w:t>
-            </w:r>
-            <w:r>
-              <w:rPr>
-                <w:rFonts w:asciiTheme="minorHAnsi" w:hAnsiTheme="minorHAnsi" w:cstheme="minorHAnsi"/>
-                <w:lang w:val="en-GB"/>
-              </w:rPr>
-              <w:t xml:space="preserve"> </w:t>
-            </w:r>
-          </w:p>
-          <w:p>
-            <w:pPr>
-              <w:spacing w:after="0"/>
-              <w:ind w:left="1004"/>
-              <w:rPr>
-                <w:rFonts w:asciiTheme="minorHAnsi" w:hAnsiTheme="minorHAnsi" w:cstheme="minorHAnsi"/>
-                <w:sz w:val="20"/>
-                <w:lang w:val="en-GB"/>
-              </w:rPr>
-            </w:pPr>
-          </w:p>
-          <w:p>
-            <w:pPr>
-              <w:spacing w:after="0"/>
-              <w:ind w:left="284"/>
-              <w:rPr>
-                <w:rFonts w:asciiTheme="minorHAnsi" w:hAnsiTheme="minorHAnsi" w:cstheme="minorHAnsi"/>
-                <w:u w:val="single"/>
-                <w:lang w:val="en-GB"/>
-              </w:rPr>
-            </w:pPr>
-            <w:proofErr w:type="spellStart"/>
-            <w:r>
-              <w:rPr>
-                <w:rFonts w:asciiTheme="minorHAnsi" w:hAnsiTheme="minorHAnsi" w:cstheme="minorHAnsi"/>
-                <w:u w:val="single"/>
-                <w:lang w:val="en-GB"/>
-              </w:rPr>
-              <w:t>Outils</w:t>
-            </w:r>
-            <w:proofErr w:type="spellEnd"/>
-            <w:r>
-              <w:rPr>
-                <w:rFonts w:asciiTheme="minorHAnsi" w:hAnsiTheme="minorHAnsi" w:cstheme="minorHAnsi"/>
-                <w:u w:val="single"/>
-                <w:lang w:val="en-GB"/>
-              </w:rPr>
-              <w:t>/</w:t>
-            </w:r>
-            <w:proofErr w:type="spellStart"/>
-            <w:r>
-              <w:rPr>
-                <w:rFonts w:asciiTheme="minorHAnsi" w:hAnsiTheme="minorHAnsi" w:cstheme="minorHAnsi"/>
-                <w:u w:val="single"/>
-                <w:lang w:val="en-GB"/>
-              </w:rPr>
-              <w:t>Environnement</w:t>
-            </w:r>
-            <w:proofErr w:type="spellEnd"/>
-            <w:r>
-              <w:rPr>
-                <w:rFonts w:asciiTheme="minorHAnsi" w:hAnsiTheme="minorHAnsi" w:cstheme="minorHAnsi"/>
-                <w:u w:val="single"/>
-                <w:lang w:val="en-GB"/>
-              </w:rPr>
-              <w:t xml:space="preserve"> technique</w:t>
+              <w:t>d’ECS</w:t>
+            </w:r>
+            <w:proofErr w:type="spellEnd"/>
+            <w:r>
+              <w:rPr>
+                <w:rFonts w:asciiTheme="minorHAnsi" w:hAnsiTheme="minorHAnsi" w:cstheme="minorHAnsi"/>
+                <w:lang w:val="en-GB"/>
+              </w:rPr>
+              <w:t>, Jenkins, Docker</w:t>
             </w:r>
           </w:p>
           <w:p>
@@ -2854,15 +2915,142 @@
                 <w:lang w:val="en-GB"/>
               </w:rPr>
             </w:pPr>
-            <w:r>
-              <w:rPr>
-                <w:rFonts w:asciiTheme="minorHAnsi" w:hAnsiTheme="minorHAnsi" w:cstheme="minorHAnsi"/>
-                <w:lang w:val="en-GB"/>
-              </w:rPr>
-              <w:t>Cloud AWS, docker, Jenkins, cucumber</w:t>
-            </w:r>
-            <w:bookmarkStart w:id="0" w:name="_GoBack"/>
-            <w:bookmarkEnd w:id="0"/>
+            <w:proofErr w:type="spellStart"/>
+            <w:r>
+              <w:rPr>
+                <w:rFonts w:asciiTheme="minorHAnsi" w:hAnsiTheme="minorHAnsi" w:cstheme="minorHAnsi"/>
+                <w:lang w:val="en-GB"/>
+              </w:rPr>
+              <w:t>Projet</w:t>
+            </w:r>
+            <w:proofErr w:type="spellEnd"/>
+            <w:r>
+              <w:rPr>
+                <w:rFonts w:asciiTheme="minorHAnsi" w:hAnsiTheme="minorHAnsi" w:cstheme="minorHAnsi"/>
+                <w:lang w:val="en-GB"/>
+              </w:rPr>
+              <w:t xml:space="preserve"> </w:t>
+            </w:r>
+            <w:proofErr w:type="spellStart"/>
+            <w:r>
+              <w:rPr>
+                <w:rFonts w:asciiTheme="minorHAnsi" w:hAnsiTheme="minorHAnsi" w:cstheme="minorHAnsi"/>
+                <w:lang w:val="en-GB"/>
+              </w:rPr>
+              <w:t>en</w:t>
+            </w:r>
+            <w:proofErr w:type="spellEnd"/>
+            <w:r>
+              <w:rPr>
+                <w:rFonts w:asciiTheme="minorHAnsi" w:hAnsiTheme="minorHAnsi" w:cstheme="minorHAnsi"/>
+                <w:lang w:val="en-GB"/>
+              </w:rPr>
+              <w:t xml:space="preserve"> </w:t>
+            </w:r>
+            <w:proofErr w:type="spellStart"/>
+            <w:r>
+              <w:rPr>
+                <w:rFonts w:asciiTheme="minorHAnsi" w:hAnsiTheme="minorHAnsi" w:cstheme="minorHAnsi"/>
+                <w:lang w:val="en-GB"/>
+              </w:rPr>
+              <w:t>cours</w:t>
+            </w:r>
+            <w:proofErr w:type="spellEnd"/>
+            <w:r>
+              <w:rPr>
+                <w:rFonts w:asciiTheme="minorHAnsi" w:hAnsiTheme="minorHAnsi" w:cstheme="minorHAnsi"/>
+                <w:lang w:val="en-GB"/>
+              </w:rPr>
+              <w:t xml:space="preserve"> de </w:t>
+            </w:r>
+            <w:proofErr w:type="spellStart"/>
+            <w:r>
+              <w:rPr>
+                <w:rFonts w:asciiTheme="minorHAnsi" w:hAnsiTheme="minorHAnsi" w:cstheme="minorHAnsi"/>
+                <w:lang w:val="en-GB"/>
+              </w:rPr>
+              <w:t>déploiement</w:t>
+            </w:r>
+            <w:proofErr w:type="spellEnd"/>
+            <w:r>
+              <w:rPr>
+                <w:rFonts w:asciiTheme="minorHAnsi" w:hAnsiTheme="minorHAnsi" w:cstheme="minorHAnsi"/>
+                <w:lang w:val="en-GB"/>
+              </w:rPr>
+              <w:t xml:space="preserve"> </w:t>
+            </w:r>
+            <w:r>
+              <w:rPr>
+                <w:rFonts w:asciiTheme="minorHAnsi" w:hAnsiTheme="minorHAnsi" w:cstheme="minorHAnsi"/>
+                <w:lang w:val="en-GB"/>
+              </w:rPr>
+              <w:t xml:space="preserve">chez les clients </w:t>
+            </w:r>
+            <w:r>
+              <w:rPr>
+                <w:rFonts w:asciiTheme="minorHAnsi" w:hAnsiTheme="minorHAnsi" w:cstheme="minorHAnsi"/>
+                <w:lang w:val="en-GB"/>
+              </w:rPr>
+              <w:t xml:space="preserve"> </w:t>
+            </w:r>
+          </w:p>
+          <w:p>
+            <w:pPr>
+              <w:spacing w:after="0"/>
+              <w:ind w:left="1004"/>
+              <w:rPr>
+                <w:rFonts w:asciiTheme="minorHAnsi" w:hAnsiTheme="minorHAnsi" w:cstheme="minorHAnsi"/>
+                <w:sz w:val="20"/>
+                <w:lang w:val="en-GB"/>
+              </w:rPr>
+            </w:pPr>
+          </w:p>
+          <w:p>
+            <w:pPr>
+              <w:spacing w:after="0"/>
+              <w:ind w:left="284"/>
+              <w:rPr>
+                <w:rFonts w:asciiTheme="minorHAnsi" w:hAnsiTheme="minorHAnsi" w:cstheme="minorHAnsi"/>
+                <w:u w:val="single"/>
+                <w:lang w:val="en-GB"/>
+              </w:rPr>
+            </w:pPr>
+            <w:proofErr w:type="spellStart"/>
+            <w:r>
+              <w:rPr>
+                <w:rFonts w:asciiTheme="minorHAnsi" w:hAnsiTheme="minorHAnsi" w:cstheme="minorHAnsi"/>
+                <w:u w:val="single"/>
+                <w:lang w:val="en-GB"/>
+              </w:rPr>
+              <w:t>Outils</w:t>
+            </w:r>
+            <w:proofErr w:type="spellEnd"/>
+            <w:r>
+              <w:rPr>
+                <w:rFonts w:asciiTheme="minorHAnsi" w:hAnsiTheme="minorHAnsi" w:cstheme="minorHAnsi"/>
+                <w:u w:val="single"/>
+                <w:lang w:val="en-GB"/>
+              </w:rPr>
+              <w:t>/</w:t>
+            </w:r>
+            <w:proofErr w:type="spellStart"/>
+            <w:r>
+              <w:rPr>
+                <w:rFonts w:asciiTheme="minorHAnsi" w:hAnsiTheme="minorHAnsi" w:cstheme="minorHAnsi"/>
+                <w:u w:val="single"/>
+                <w:lang w:val="en-GB"/>
+              </w:rPr>
+              <w:t>Environnement</w:t>
+            </w:r>
+            <w:proofErr w:type="spellEnd"/>
+            <w:r>
+              <w:rPr>
+                <w:rFonts w:asciiTheme="minorHAnsi" w:hAnsiTheme="minorHAnsi" w:cstheme="minorHAnsi"/>
+                <w:u w:val="single"/>
+                <w:lang w:val="en-GB"/>
+              </w:rPr>
+              <w:t xml:space="preserve"> technique</w:t>
+            </w:r>
           </w:p>
           <w:p>
             <w:pPr>
@@ -2882,128 +3070,7 @@
                 <w:rFonts w:asciiTheme="minorHAnsi" w:hAnsiTheme="minorHAnsi" w:cstheme="minorHAnsi"/>
                 <w:lang w:val="en-GB"/>
               </w:rPr>
-              <w:t>Management Scrum</w:t>
-            </w:r>
-          </w:p>
-          <w:p>
-            <w:pPr>
-              <w:spacing w:after="0"/>
-              <w:ind w:left="284"/>
-              <w:rPr>
-                <w:rFonts w:asciiTheme="minorHAnsi" w:hAnsiTheme="minorHAnsi" w:cstheme="minorHAnsi"/>
-                <w:sz w:val="20"/>
-                <w:lang w:val="en-GB"/>
-              </w:rPr>
-            </w:pPr>
-          </w:p>
-          <w:p>
-            <w:pPr>
-              <w:spacing w:after="0"/>
-              <w:ind w:left="284"/>
-              <w:rPr>
-                <w:rFonts w:asciiTheme="minorHAnsi" w:hAnsiTheme="minorHAnsi" w:cstheme="minorHAnsi"/>
-                <w:sz w:val="20"/>
-                <w:lang w:val="en-GB"/>
-              </w:rPr>
-            </w:pPr>
-          </w:p>
-          <w:p>
-            <w:pPr>
-              <w:spacing w:after="0"/>
-              <w:ind w:left="284"/>
-              <w:rPr>
-                <w:rFonts w:asciiTheme="minorHAnsi" w:hAnsiTheme="minorHAnsi" w:cstheme="minorHAnsi"/>
-                <w:b/>
-                <w:color w:val="404040"/>
-                <w:sz w:val="24"/>
-                <w:lang w:val="en-GB"/>
-              </w:rPr>
-            </w:pPr>
-            <w:r>
-              <w:rPr>
-                <w:rFonts w:asciiTheme="minorHAnsi" w:hAnsiTheme="minorHAnsi" w:cstheme="minorHAnsi"/>
-                <w:b/>
-                <w:color w:val="E63312"/>
-                <w:sz w:val="28"/>
-                <w:lang w:val="fr-FR"/>
-              </w:rPr>
-              <w:t>Fonction</w:t>
-            </w:r>
-            <w:r>
-              <w:rPr>
-                <w:rFonts w:asciiTheme="minorHAnsi" w:hAnsiTheme="minorHAnsi" w:cstheme="minorHAnsi"/>
-                <w:color w:val="E63312"/>
-                <w:sz w:val="28"/>
-                <w:lang w:val="fr-FR"/>
-              </w:rPr>
-              <w:t xml:space="preserve"> | année – durée</w:t>
-            </w:r>
-            <w:r>
-              <w:rPr>
-                <w:rFonts w:asciiTheme="minorHAnsi" w:hAnsiTheme="minorHAnsi" w:cstheme="minorHAnsi"/>
-                <w:color w:val="F79646"/>
-                <w:lang w:val="en-GB"/>
-              </w:rPr>
-              <w:br/>
-            </w:r>
-            <w:r>
-              <w:rPr>
-                <w:rFonts w:asciiTheme="minorHAnsi" w:hAnsiTheme="minorHAnsi" w:cstheme="minorHAnsi"/>
-                <w:b/>
-                <w:color w:val="404040"/>
-                <w:sz w:val="24"/>
-                <w:lang w:val="fr-FR"/>
-              </w:rPr>
-              <w:t>Société</w:t>
-            </w:r>
-          </w:p>
-          <w:p>
-            <w:pPr>
-              <w:spacing w:after="0"/>
-              <w:ind w:left="284"/>
-              <w:rPr>
-                <w:rFonts w:asciiTheme="minorHAnsi" w:hAnsiTheme="minorHAnsi" w:cstheme="minorHAnsi"/>
-                <w:b/>
-                <w:color w:val="404040"/>
-                <w:sz w:val="24"/>
-                <w:lang w:val="fr-FR"/>
-              </w:rPr>
-            </w:pPr>
-            <w:r>
-              <w:rPr>
-                <w:rFonts w:asciiTheme="minorHAnsi" w:hAnsiTheme="minorHAnsi" w:cstheme="minorHAnsi"/>
-                <w:u w:val="single"/>
-                <w:lang w:val="fr-FR"/>
-              </w:rPr>
-              <w:t>Titre du projet</w:t>
-            </w:r>
-          </w:p>
-          <w:p>
-            <w:pPr>
-              <w:spacing w:after="0"/>
-              <w:ind w:left="284"/>
-              <w:rPr>
-                <w:rFonts w:asciiTheme="minorHAnsi" w:hAnsiTheme="minorHAnsi" w:cstheme="minorHAnsi"/>
-                <w:u w:val="single"/>
-                <w:lang w:val="fr-FR"/>
-              </w:rPr>
-            </w:pPr>
-            <w:r>
-              <w:rPr>
-                <w:rFonts w:asciiTheme="minorHAnsi" w:hAnsiTheme="minorHAnsi" w:cstheme="minorHAnsi"/>
-                <w:u w:val="single"/>
-                <w:lang w:val="fr-FR"/>
-              </w:rPr>
-              <w:lastRenderedPageBreak/>
-              <w:t xml:space="preserve">Description du projet / </w:t>
-            </w:r>
-            <w:r>
-              <w:rPr>
-                <w:rFonts w:asciiTheme="minorHAnsi" w:hAnsiTheme="minorHAnsi" w:cstheme="minorHAnsi"/>
-                <w:u w:val="single"/>
-                <w:lang w:val="fr-FR"/>
-              </w:rPr>
-              <w:t>Tâches principales</w:t>
+              <w:t>Cloud AWS, docker, Jenkins, cucumber</w:t>
             </w:r>
           </w:p>
           <w:p>
@@ -3024,7 +3091,186 @@
                 <w:rFonts w:asciiTheme="minorHAnsi" w:hAnsiTheme="minorHAnsi" w:cstheme="minorHAnsi"/>
                 <w:lang w:val="en-GB"/>
               </w:rPr>
-              <w:t>...</w:t>
+              <w:t>Management Scrum</w:t>
+            </w:r>
+          </w:p>
+          <w:p>
+            <w:pPr>
+              <w:spacing w:after="0"/>
+              <w:ind w:left="284"/>
+              <w:rPr>
+                <w:rFonts w:asciiTheme="minorHAnsi" w:hAnsiTheme="minorHAnsi" w:cstheme="minorHAnsi"/>
+                <w:sz w:val="20"/>
+                <w:lang w:val="en-GB"/>
+              </w:rPr>
+            </w:pPr>
+          </w:p>
+          <w:p>
+            <w:pPr>
+              <w:spacing w:after="0"/>
+              <w:ind w:left="284"/>
+              <w:rPr>
+                <w:rFonts w:asciiTheme="minorHAnsi" w:hAnsiTheme="minorHAnsi" w:cstheme="minorHAnsi"/>
+                <w:sz w:val="20"/>
+                <w:lang w:val="en-GB"/>
+              </w:rPr>
+            </w:pPr>
+          </w:p>
+          <w:p>
+            <w:pPr>
+              <w:spacing w:after="0"/>
+              <w:ind w:left="284"/>
+              <w:rPr>
+                <w:rFonts w:asciiTheme="minorHAnsi" w:hAnsiTheme="minorHAnsi" w:cstheme="minorHAnsi"/>
+                <w:b/>
+                <w:color w:val="404040"/>
+                <w:sz w:val="24"/>
+                <w:lang w:val="en-GB"/>
+              </w:rPr>
+            </w:pPr>
+            <w:r>
+              <w:rPr>
+                <w:rFonts w:asciiTheme="minorHAnsi" w:hAnsiTheme="minorHAnsi" w:cstheme="minorHAnsi"/>
+                <w:b/>
+                <w:color w:val="E63312"/>
+                <w:sz w:val="28"/>
+                <w:lang w:val="fr-FR"/>
+              </w:rPr>
+              <w:t>Chef de Projet</w:t>
+            </w:r>
+            <w:r>
+              <w:rPr>
+                <w:rFonts w:asciiTheme="minorHAnsi" w:hAnsiTheme="minorHAnsi" w:cstheme="minorHAnsi"/>
+                <w:b/>
+                <w:color w:val="E63312"/>
+                <w:sz w:val="28"/>
+                <w:lang w:val="fr-FR"/>
+              </w:rPr>
+              <w:t xml:space="preserve"> Technique</w:t>
+            </w:r>
+            <w:r>
+              <w:rPr>
+                <w:rFonts w:asciiTheme="minorHAnsi" w:hAnsiTheme="minorHAnsi" w:cstheme="minorHAnsi"/>
+                <w:b/>
+                <w:color w:val="E63312"/>
+                <w:sz w:val="28"/>
+                <w:lang w:val="fr-FR"/>
+              </w:rPr>
+              <w:t xml:space="preserve"> / Product </w:t>
+            </w:r>
+            <w:proofErr w:type="spellStart"/>
+            <w:r>
+              <w:rPr>
+                <w:rFonts w:asciiTheme="minorHAnsi" w:hAnsiTheme="minorHAnsi" w:cstheme="minorHAnsi"/>
+                <w:b/>
+                <w:color w:val="E63312"/>
+                <w:sz w:val="28"/>
+                <w:lang w:val="fr-FR"/>
+              </w:rPr>
+              <w:t>Owner</w:t>
+            </w:r>
+            <w:proofErr w:type="spellEnd"/>
+            <w:r>
+              <w:rPr>
+                <w:rFonts w:asciiTheme="minorHAnsi" w:hAnsiTheme="minorHAnsi" w:cstheme="minorHAnsi"/>
+                <w:color w:val="E63312"/>
+                <w:sz w:val="28"/>
+                <w:lang w:val="fr-FR"/>
+              </w:rPr>
+              <w:t xml:space="preserve">| </w:t>
+            </w:r>
+            <w:r>
+              <w:rPr>
+                <w:rFonts w:asciiTheme="minorHAnsi" w:hAnsiTheme="minorHAnsi" w:cstheme="minorHAnsi"/>
+                <w:color w:val="E63312"/>
+                <w:sz w:val="28"/>
+                <w:lang w:val="fr-FR"/>
+              </w:rPr>
+              <w:t>2007</w:t>
+            </w:r>
+            <w:r>
+              <w:rPr>
+                <w:rFonts w:asciiTheme="minorHAnsi" w:hAnsiTheme="minorHAnsi" w:cstheme="minorHAnsi"/>
+                <w:color w:val="E63312"/>
+                <w:sz w:val="28"/>
+                <w:lang w:val="fr-FR"/>
+              </w:rPr>
+              <w:t xml:space="preserve"> – </w:t>
+            </w:r>
+            <w:r>
+              <w:rPr>
+                <w:rFonts w:asciiTheme="minorHAnsi" w:hAnsiTheme="minorHAnsi" w:cstheme="minorHAnsi"/>
+                <w:color w:val="E63312"/>
+                <w:sz w:val="28"/>
+                <w:lang w:val="fr-FR"/>
+              </w:rPr>
+              <w:t>2014</w:t>
+            </w:r>
+            <w:r>
+              <w:rPr>
+                <w:rFonts w:asciiTheme="minorHAnsi" w:hAnsiTheme="minorHAnsi" w:cstheme="minorHAnsi"/>
+                <w:color w:val="F79646"/>
+                <w:lang w:val="en-GB"/>
+              </w:rPr>
+              <w:br/>
+            </w:r>
+            <w:r>
+              <w:rPr>
+                <w:rFonts w:asciiTheme="minorHAnsi" w:hAnsiTheme="minorHAnsi" w:cstheme="minorHAnsi"/>
+                <w:b/>
+                <w:color w:val="404040"/>
+                <w:sz w:val="24"/>
+                <w:lang w:val="fr-FR"/>
+              </w:rPr>
+              <w:t xml:space="preserve">CSC Financial Services Group </w:t>
+            </w:r>
+          </w:p>
+          <w:p>
+            <w:pPr>
+              <w:spacing w:after="0"/>
+              <w:ind w:left="284"/>
+              <w:rPr>
+                <w:rFonts w:asciiTheme="minorHAnsi" w:hAnsiTheme="minorHAnsi" w:cstheme="minorHAnsi"/>
+                <w:b/>
+                <w:color w:val="404040"/>
+                <w:sz w:val="24"/>
+                <w:lang w:val="fr-FR"/>
+              </w:rPr>
+            </w:pPr>
+            <w:r>
+              <w:rPr>
+                <w:rFonts w:asciiTheme="minorHAnsi" w:hAnsiTheme="minorHAnsi" w:cstheme="minorHAnsi"/>
+                <w:u w:val="single"/>
+                <w:lang w:val="fr-FR"/>
+              </w:rPr>
+              <w:t>Delivery Manager</w:t>
+            </w:r>
+          </w:p>
+          <w:p>
+            <w:pPr>
+              <w:spacing w:after="0"/>
+              <w:ind w:left="284"/>
+              <w:rPr>
+                <w:rFonts w:asciiTheme="minorHAnsi" w:hAnsiTheme="minorHAnsi" w:cstheme="minorHAnsi"/>
+                <w:u w:val="single"/>
+                <w:lang w:val="fr-FR"/>
+              </w:rPr>
+            </w:pPr>
+            <w:r>
+              <w:rPr>
+                <w:rFonts w:asciiTheme="minorHAnsi" w:hAnsiTheme="minorHAnsi" w:cstheme="minorHAnsi"/>
+                <w:u w:val="single"/>
+                <w:lang w:val="fr-FR"/>
+              </w:rPr>
+              <w:t xml:space="preserve">Description du projet / </w:t>
+            </w:r>
+            <w:r>
+              <w:rPr>
+                <w:rFonts w:asciiTheme="minorHAnsi" w:hAnsiTheme="minorHAnsi" w:cstheme="minorHAnsi"/>
+                <w:u w:val="single"/>
+                <w:lang w:val="fr-FR"/>
+              </w:rPr>
+              <w:t>Tâches principales</w:t>
             </w:r>
           </w:p>
           <w:p>
@@ -3045,55 +3291,11 @@
                 <w:rFonts w:asciiTheme="minorHAnsi" w:hAnsiTheme="minorHAnsi" w:cstheme="minorHAnsi"/>
                 <w:lang w:val="en-GB"/>
               </w:rPr>
-              <w:t>...</w:t>
-            </w:r>
-          </w:p>
-          <w:p>
-            <w:pPr>
-              <w:spacing w:after="0"/>
-              <w:ind w:left="284"/>
-              <w:rPr>
-                <w:rFonts w:asciiTheme="minorHAnsi" w:hAnsiTheme="minorHAnsi" w:cstheme="minorHAnsi"/>
-                <w:u w:val="single"/>
-                <w:lang w:val="en-GB"/>
-              </w:rPr>
-            </w:pPr>
-          </w:p>
-          <w:p>
-            <w:pPr>
-              <w:spacing w:after="0"/>
-              <w:ind w:left="284"/>
-              <w:rPr>
-                <w:rFonts w:asciiTheme="minorHAnsi" w:hAnsiTheme="minorHAnsi" w:cstheme="minorHAnsi"/>
-                <w:u w:val="single"/>
-                <w:lang w:val="en-GB"/>
-              </w:rPr>
-            </w:pPr>
-          </w:p>
-          <w:p>
-            <w:pPr>
-              <w:spacing w:after="0"/>
-              <w:ind w:left="284"/>
-              <w:rPr>
-                <w:rFonts w:asciiTheme="minorHAnsi" w:hAnsiTheme="minorHAnsi" w:cstheme="minorHAnsi"/>
-                <w:u w:val="single"/>
-                <w:lang w:val="en-GB"/>
-              </w:rPr>
-            </w:pPr>
-            <w:proofErr w:type="spellStart"/>
-            <w:r>
-              <w:rPr>
-                <w:rFonts w:asciiTheme="minorHAnsi" w:hAnsiTheme="minorHAnsi" w:cstheme="minorHAnsi"/>
-                <w:u w:val="single"/>
-                <w:lang w:val="en-GB"/>
-              </w:rPr>
-              <w:t>Principaux</w:t>
-            </w:r>
-            <w:proofErr w:type="spellEnd"/>
-            <w:r>
-              <w:rPr>
-                <w:rFonts w:asciiTheme="minorHAnsi" w:hAnsiTheme="minorHAnsi" w:cstheme="minorHAnsi"/>
-                <w:u w:val="single"/>
+              <w:t>Programme</w:t>
+            </w:r>
+            <w:r>
+              <w:rPr>
+                <w:rFonts w:asciiTheme="minorHAnsi" w:hAnsiTheme="minorHAnsi" w:cstheme="minorHAnsi"/>
                 <w:lang w:val="en-GB"/>
               </w:rPr>
               <w:t xml:space="preserve"> </w:t>
@@ -3102,12 +3304,64 @@
             <w:r>
               <w:rPr>
                 <w:rFonts w:asciiTheme="minorHAnsi" w:hAnsiTheme="minorHAnsi" w:cstheme="minorHAnsi"/>
-                <w:u w:val="single"/>
-                <w:lang w:val="en-GB"/>
-              </w:rPr>
-              <w:t>résultats</w:t>
-            </w:r>
-            <w:proofErr w:type="spellEnd"/>
+                <w:lang w:val="en-GB"/>
+              </w:rPr>
+              <w:t>d</w:t>
+            </w:r>
+            <w:r>
+              <w:rPr>
+                <w:rFonts w:asciiTheme="minorHAnsi" w:hAnsiTheme="minorHAnsi" w:cstheme="minorHAnsi"/>
+                <w:lang w:val="en-GB"/>
+              </w:rPr>
+              <w:t>’installation</w:t>
+            </w:r>
+            <w:proofErr w:type="spellEnd"/>
+            <w:r>
+              <w:rPr>
+                <w:rFonts w:asciiTheme="minorHAnsi" w:hAnsiTheme="minorHAnsi" w:cstheme="minorHAnsi"/>
+                <w:lang w:val="en-GB"/>
+              </w:rPr>
+              <w:t xml:space="preserve"> </w:t>
+            </w:r>
+            <w:proofErr w:type="spellStart"/>
+            <w:r>
+              <w:rPr>
+                <w:rFonts w:asciiTheme="minorHAnsi" w:hAnsiTheme="minorHAnsi" w:cstheme="minorHAnsi"/>
+                <w:lang w:val="en-GB"/>
+              </w:rPr>
+              <w:t>modulaire</w:t>
+            </w:r>
+            <w:proofErr w:type="spellEnd"/>
+            <w:r>
+              <w:rPr>
+                <w:rFonts w:asciiTheme="minorHAnsi" w:hAnsiTheme="minorHAnsi" w:cstheme="minorHAnsi"/>
+                <w:lang w:val="en-GB"/>
+              </w:rPr>
+              <w:t xml:space="preserve"> </w:t>
+            </w:r>
+            <w:r>
+              <w:rPr>
+                <w:rFonts w:asciiTheme="minorHAnsi" w:hAnsiTheme="minorHAnsi" w:cstheme="minorHAnsi"/>
+                <w:lang w:val="en-GB"/>
+              </w:rPr>
+              <w:t xml:space="preserve">de </w:t>
+            </w:r>
+            <w:proofErr w:type="spellStart"/>
+            <w:r>
+              <w:rPr>
+                <w:rFonts w:asciiTheme="minorHAnsi" w:hAnsiTheme="minorHAnsi" w:cstheme="minorHAnsi"/>
+                <w:lang w:val="en-GB"/>
+              </w:rPr>
+              <w:t>Graphtalk</w:t>
+            </w:r>
+            <w:proofErr w:type="spellEnd"/>
+            <w:r>
+              <w:rPr>
+                <w:rFonts w:asciiTheme="minorHAnsi" w:hAnsiTheme="minorHAnsi" w:cstheme="minorHAnsi"/>
+                <w:lang w:val="en-GB"/>
+              </w:rPr>
+              <w:t xml:space="preserve"> AIA sur sites de production</w:t>
+            </w:r>
           </w:p>
           <w:p>
             <w:pPr>
@@ -3127,8 +3381,49 @@
                 <w:rFonts w:asciiTheme="minorHAnsi" w:hAnsiTheme="minorHAnsi" w:cstheme="minorHAnsi"/>
                 <w:lang w:val="en-GB"/>
               </w:rPr>
-              <w:t>...</w:t>
-            </w:r>
+              <w:t xml:space="preserve">Management </w:t>
+            </w:r>
+            <w:proofErr w:type="spellStart"/>
+            <w:r>
+              <w:rPr>
+                <w:rFonts w:asciiTheme="minorHAnsi" w:hAnsiTheme="minorHAnsi" w:cstheme="minorHAnsi"/>
+                <w:lang w:val="en-GB"/>
+              </w:rPr>
+              <w:t>d’une</w:t>
+            </w:r>
+            <w:proofErr w:type="spellEnd"/>
+            <w:r>
+              <w:rPr>
+                <w:rFonts w:asciiTheme="minorHAnsi" w:hAnsiTheme="minorHAnsi" w:cstheme="minorHAnsi"/>
+                <w:lang w:val="en-GB"/>
+              </w:rPr>
+              <w:t xml:space="preserve"> </w:t>
+            </w:r>
+            <w:proofErr w:type="spellStart"/>
+            <w:r>
+              <w:rPr>
+                <w:rFonts w:asciiTheme="minorHAnsi" w:hAnsiTheme="minorHAnsi" w:cstheme="minorHAnsi"/>
+                <w:lang w:val="en-GB"/>
+              </w:rPr>
+              <w:t>équipe</w:t>
+            </w:r>
+            <w:proofErr w:type="spellEnd"/>
+            <w:r>
+              <w:rPr>
+                <w:rFonts w:asciiTheme="minorHAnsi" w:hAnsiTheme="minorHAnsi" w:cstheme="minorHAnsi"/>
+                <w:lang w:val="en-GB"/>
+              </w:rPr>
+              <w:t xml:space="preserve"> de 5 </w:t>
+            </w:r>
+            <w:proofErr w:type="spellStart"/>
+            <w:r>
+              <w:rPr>
+                <w:rFonts w:asciiTheme="minorHAnsi" w:hAnsiTheme="minorHAnsi" w:cstheme="minorHAnsi"/>
+                <w:lang w:val="en-GB"/>
+              </w:rPr>
+              <w:t>personnes</w:t>
+            </w:r>
+            <w:proofErr w:type="spellEnd"/>
           </w:p>
           <w:p>
             <w:pPr>
@@ -3148,66 +3443,40 @@
                 <w:rFonts w:asciiTheme="minorHAnsi" w:hAnsiTheme="minorHAnsi" w:cstheme="minorHAnsi"/>
                 <w:lang w:val="en-GB"/>
               </w:rPr>
-              <w:t>...</w:t>
-            </w:r>
-          </w:p>
-          <w:p>
-            <w:pPr>
-              <w:spacing w:after="0"/>
-              <w:ind w:left="1004"/>
-              <w:rPr>
-                <w:rFonts w:asciiTheme="minorHAnsi" w:hAnsiTheme="minorHAnsi" w:cstheme="minorHAnsi"/>
-                <w:sz w:val="20"/>
-                <w:lang w:val="en-GB"/>
-              </w:rPr>
-            </w:pPr>
-          </w:p>
-          <w:p>
-            <w:pPr>
-              <w:spacing w:after="0"/>
-              <w:ind w:left="284"/>
-              <w:rPr>
-                <w:rFonts w:asciiTheme="minorHAnsi" w:hAnsiTheme="minorHAnsi" w:cstheme="minorHAnsi"/>
-                <w:u w:val="single"/>
-                <w:lang w:val="en-GB"/>
-              </w:rPr>
-            </w:pPr>
-            <w:proofErr w:type="spellStart"/>
-            <w:r>
-              <w:rPr>
-                <w:rFonts w:asciiTheme="minorHAnsi" w:hAnsiTheme="minorHAnsi" w:cstheme="minorHAnsi"/>
-                <w:u w:val="single"/>
-                <w:lang w:val="en-GB"/>
-              </w:rPr>
-              <w:t>Outils</w:t>
-            </w:r>
-            <w:proofErr w:type="spellEnd"/>
-            <w:r>
-              <w:rPr>
-                <w:rFonts w:asciiTheme="minorHAnsi" w:hAnsiTheme="minorHAnsi" w:cstheme="minorHAnsi"/>
-                <w:u w:val="single"/>
-                <w:lang w:val="en-GB"/>
-              </w:rPr>
-              <w:t>/</w:t>
-            </w:r>
-            <w:proofErr w:type="spellStart"/>
-            <w:r>
-              <w:rPr>
-                <w:rFonts w:asciiTheme="minorHAnsi" w:hAnsiTheme="minorHAnsi" w:cstheme="minorHAnsi"/>
-                <w:u w:val="single"/>
-                <w:lang w:val="en-GB"/>
-              </w:rPr>
-              <w:t>Environnement</w:t>
-            </w:r>
-            <w:proofErr w:type="spellEnd"/>
-            <w:r>
-              <w:rPr>
-                <w:rFonts w:asciiTheme="minorHAnsi" w:hAnsiTheme="minorHAnsi" w:cstheme="minorHAnsi"/>
-                <w:u w:val="single"/>
-                <w:lang w:val="en-GB"/>
-              </w:rPr>
-              <w:t xml:space="preserve"> technique</w:t>
-            </w:r>
+              <w:t xml:space="preserve">Definition du cahier des charges au fur et à </w:t>
+            </w:r>
+            <w:proofErr w:type="spellStart"/>
+            <w:r>
+              <w:rPr>
+                <w:rFonts w:asciiTheme="minorHAnsi" w:hAnsiTheme="minorHAnsi" w:cstheme="minorHAnsi"/>
+                <w:lang w:val="en-GB"/>
+              </w:rPr>
+              <w:t>mesure</w:t>
+            </w:r>
+            <w:proofErr w:type="spellEnd"/>
+            <w:r>
+              <w:rPr>
+                <w:rFonts w:asciiTheme="minorHAnsi" w:hAnsiTheme="minorHAnsi" w:cstheme="minorHAnsi"/>
+                <w:lang w:val="en-GB"/>
+              </w:rPr>
+              <w:t xml:space="preserve"> des </w:t>
+            </w:r>
+            <w:proofErr w:type="spellStart"/>
+            <w:r>
+              <w:rPr>
+                <w:rFonts w:asciiTheme="minorHAnsi" w:hAnsiTheme="minorHAnsi" w:cstheme="minorHAnsi"/>
+                <w:lang w:val="en-GB"/>
+              </w:rPr>
+              <w:t>évolution</w:t>
+            </w:r>
+            <w:r>
+              <w:rPr>
+                <w:rFonts w:asciiTheme="minorHAnsi" w:hAnsiTheme="minorHAnsi" w:cstheme="minorHAnsi"/>
+                <w:lang w:val="en-GB"/>
+              </w:rPr>
+              <w:t>s</w:t>
+            </w:r>
+            <w:proofErr w:type="spellEnd"/>
           </w:p>
           <w:p>
             <w:pPr>
@@ -3222,13 +3491,47 @@
                 <w:lang w:val="en-GB"/>
               </w:rPr>
             </w:pPr>
-            <w:r>
-              <w:rPr>
-                <w:rFonts w:asciiTheme="minorHAnsi" w:hAnsiTheme="minorHAnsi" w:cstheme="minorHAnsi"/>
-                <w:lang w:val="en-GB"/>
-              </w:rPr>
-              <w:t>...</w:t>
-            </w:r>
+            <w:proofErr w:type="spellStart"/>
+            <w:r>
+              <w:rPr>
+                <w:rFonts w:asciiTheme="minorHAnsi" w:hAnsiTheme="minorHAnsi" w:cstheme="minorHAnsi"/>
+                <w:lang w:val="en-GB"/>
+              </w:rPr>
+              <w:t>Suivi</w:t>
+            </w:r>
+            <w:proofErr w:type="spellEnd"/>
+            <w:r>
+              <w:rPr>
+                <w:rFonts w:asciiTheme="minorHAnsi" w:hAnsiTheme="minorHAnsi" w:cstheme="minorHAnsi"/>
+                <w:lang w:val="en-GB"/>
+              </w:rPr>
+              <w:t xml:space="preserve"> des </w:t>
+            </w:r>
+            <w:proofErr w:type="spellStart"/>
+            <w:r>
+              <w:rPr>
+                <w:rFonts w:asciiTheme="minorHAnsi" w:hAnsiTheme="minorHAnsi" w:cstheme="minorHAnsi"/>
+                <w:lang w:val="en-GB"/>
+              </w:rPr>
+              <w:t>développements</w:t>
+            </w:r>
+            <w:proofErr w:type="spellEnd"/>
+            <w:r>
+              <w:rPr>
+                <w:rFonts w:asciiTheme="minorHAnsi" w:hAnsiTheme="minorHAnsi" w:cstheme="minorHAnsi"/>
+                <w:lang w:val="en-GB"/>
+              </w:rPr>
+              <w:t xml:space="preserve"> avec presentation des </w:t>
+            </w:r>
+            <w:proofErr w:type="spellStart"/>
+            <w:r>
+              <w:rPr>
+                <w:rFonts w:asciiTheme="minorHAnsi" w:hAnsiTheme="minorHAnsi" w:cstheme="minorHAnsi"/>
+                <w:lang w:val="en-GB"/>
+              </w:rPr>
+              <w:t>résultats</w:t>
+            </w:r>
+            <w:proofErr w:type="spellEnd"/>
           </w:p>
           <w:p>
             <w:pPr>
@@ -3243,12 +3546,405 @@
                 <w:lang w:val="en-GB"/>
               </w:rPr>
             </w:pPr>
-            <w:r>
-              <w:rPr>
-                <w:rFonts w:asciiTheme="minorHAnsi" w:hAnsiTheme="minorHAnsi" w:cstheme="minorHAnsi"/>
-                <w:lang w:val="en-GB"/>
-              </w:rPr>
-              <w:t>...</w:t>
+            <w:proofErr w:type="spellStart"/>
+            <w:r>
+              <w:rPr>
+                <w:rFonts w:asciiTheme="minorHAnsi" w:hAnsiTheme="minorHAnsi" w:cstheme="minorHAnsi"/>
+                <w:lang w:val="en-GB"/>
+              </w:rPr>
+              <w:t>Rédaction</w:t>
+            </w:r>
+            <w:proofErr w:type="spellEnd"/>
+            <w:r>
+              <w:rPr>
+                <w:rFonts w:asciiTheme="minorHAnsi" w:hAnsiTheme="minorHAnsi" w:cstheme="minorHAnsi"/>
+                <w:lang w:val="en-GB"/>
+              </w:rPr>
+              <w:t xml:space="preserve"> du Product Backlog</w:t>
+            </w:r>
+            <w:r>
+              <w:rPr>
+                <w:rFonts w:asciiTheme="minorHAnsi" w:hAnsiTheme="minorHAnsi" w:cstheme="minorHAnsi"/>
+                <w:lang w:val="en-GB"/>
+              </w:rPr>
+              <w:t xml:space="preserve"> pour la migration de GRAPHTALK AIA sur le cloud Aws </w:t>
+            </w:r>
+          </w:p>
+          <w:p>
+            <w:pPr>
+              <w:spacing w:after="0"/>
+              <w:ind w:left="284"/>
+              <w:rPr>
+                <w:rFonts w:asciiTheme="minorHAnsi" w:hAnsiTheme="minorHAnsi" w:cstheme="minorHAnsi"/>
+                <w:u w:val="single"/>
+                <w:lang w:val="en-GB"/>
+              </w:rPr>
+            </w:pPr>
+          </w:p>
+          <w:p>
+            <w:pPr>
+              <w:spacing w:after="0"/>
+              <w:ind w:left="284"/>
+              <w:rPr>
+                <w:rFonts w:asciiTheme="minorHAnsi" w:hAnsiTheme="minorHAnsi" w:cstheme="minorHAnsi"/>
+                <w:u w:val="single"/>
+                <w:lang w:val="en-GB"/>
+              </w:rPr>
+            </w:pPr>
+            <w:proofErr w:type="spellStart"/>
+            <w:r>
+              <w:rPr>
+                <w:rFonts w:asciiTheme="minorHAnsi" w:hAnsiTheme="minorHAnsi" w:cstheme="minorHAnsi"/>
+                <w:u w:val="single"/>
+                <w:lang w:val="en-GB"/>
+              </w:rPr>
+              <w:t>Principaux</w:t>
+            </w:r>
+            <w:proofErr w:type="spellEnd"/>
+            <w:r>
+              <w:rPr>
+                <w:rFonts w:asciiTheme="minorHAnsi" w:hAnsiTheme="minorHAnsi" w:cstheme="minorHAnsi"/>
+                <w:u w:val="single"/>
+                <w:lang w:val="en-GB"/>
+              </w:rPr>
+              <w:t xml:space="preserve"> </w:t>
+            </w:r>
+            <w:proofErr w:type="spellStart"/>
+            <w:r>
+              <w:rPr>
+                <w:rFonts w:asciiTheme="minorHAnsi" w:hAnsiTheme="minorHAnsi" w:cstheme="minorHAnsi"/>
+                <w:u w:val="single"/>
+                <w:lang w:val="en-GB"/>
+              </w:rPr>
+              <w:t>résultats</w:t>
+            </w:r>
+            <w:proofErr w:type="spellEnd"/>
+          </w:p>
+          <w:p>
+            <w:pPr>
+              <w:pStyle w:val="Paragraphedeliste"/>
+              <w:numPr>
+                <w:ilvl w:val="0"/>
+                <w:numId w:val="5"/>
+              </w:numPr>
+              <w:spacing w:after="0" w:line="240" w:lineRule="auto"/>
+              <w:rPr>
+                <w:rFonts w:asciiTheme="minorHAnsi" w:hAnsiTheme="minorHAnsi" w:cstheme="minorHAnsi"/>
+                <w:lang w:val="en-GB"/>
+              </w:rPr>
+            </w:pPr>
+            <w:proofErr w:type="spellStart"/>
+            <w:r>
+              <w:rPr>
+                <w:rFonts w:asciiTheme="minorHAnsi" w:hAnsiTheme="minorHAnsi" w:cstheme="minorHAnsi"/>
+                <w:lang w:val="en-GB"/>
+              </w:rPr>
+              <w:t>Outil</w:t>
+            </w:r>
+            <w:proofErr w:type="spellEnd"/>
+            <w:r>
+              <w:rPr>
+                <w:rFonts w:asciiTheme="minorHAnsi" w:hAnsiTheme="minorHAnsi" w:cstheme="minorHAnsi"/>
+                <w:lang w:val="en-GB"/>
+              </w:rPr>
+              <w:t xml:space="preserve"> </w:t>
+            </w:r>
+            <w:proofErr w:type="spellStart"/>
+            <w:r>
+              <w:rPr>
+                <w:rFonts w:asciiTheme="minorHAnsi" w:hAnsiTheme="minorHAnsi" w:cstheme="minorHAnsi"/>
+                <w:lang w:val="en-GB"/>
+              </w:rPr>
+              <w:t>d’installation</w:t>
+            </w:r>
+            <w:proofErr w:type="spellEnd"/>
+            <w:r>
+              <w:rPr>
+                <w:rFonts w:asciiTheme="minorHAnsi" w:hAnsiTheme="minorHAnsi" w:cstheme="minorHAnsi"/>
+                <w:lang w:val="en-GB"/>
+              </w:rPr>
+              <w:t xml:space="preserve"> </w:t>
+            </w:r>
+            <w:proofErr w:type="spellStart"/>
+            <w:r>
+              <w:rPr>
+                <w:rFonts w:asciiTheme="minorHAnsi" w:hAnsiTheme="minorHAnsi" w:cstheme="minorHAnsi"/>
+                <w:lang w:val="en-GB"/>
+              </w:rPr>
+              <w:t>incrémentale</w:t>
+            </w:r>
+            <w:proofErr w:type="spellEnd"/>
+            <w:r>
+              <w:rPr>
+                <w:rFonts w:asciiTheme="minorHAnsi" w:hAnsiTheme="minorHAnsi" w:cstheme="minorHAnsi"/>
+                <w:lang w:val="en-GB"/>
+              </w:rPr>
+              <w:t xml:space="preserve"> du </w:t>
+            </w:r>
+            <w:proofErr w:type="spellStart"/>
+            <w:r>
+              <w:rPr>
+                <w:rFonts w:asciiTheme="minorHAnsi" w:hAnsiTheme="minorHAnsi" w:cstheme="minorHAnsi"/>
+                <w:lang w:val="en-GB"/>
+              </w:rPr>
+              <w:t>logiciel</w:t>
+            </w:r>
+            <w:proofErr w:type="spellEnd"/>
+            <w:r>
+              <w:rPr>
+                <w:rFonts w:asciiTheme="minorHAnsi" w:hAnsiTheme="minorHAnsi" w:cstheme="minorHAnsi"/>
+                <w:lang w:val="en-GB"/>
+              </w:rPr>
+              <w:t xml:space="preserve"> et par module.</w:t>
+            </w:r>
+          </w:p>
+          <w:p>
+            <w:pPr>
+              <w:pStyle w:val="Paragraphedeliste"/>
+              <w:numPr>
+                <w:ilvl w:val="0"/>
+                <w:numId w:val="5"/>
+              </w:numPr>
+              <w:spacing w:after="0" w:line="240" w:lineRule="auto"/>
+              <w:rPr>
+                <w:rFonts w:asciiTheme="minorHAnsi" w:hAnsiTheme="minorHAnsi" w:cstheme="minorHAnsi"/>
+                <w:lang w:val="en-GB"/>
+              </w:rPr>
+            </w:pPr>
+            <w:r>
+              <w:rPr>
+                <w:rFonts w:asciiTheme="minorHAnsi" w:hAnsiTheme="minorHAnsi" w:cstheme="minorHAnsi"/>
+                <w:lang w:val="en-GB"/>
+              </w:rPr>
+              <w:t xml:space="preserve">Optimisation des scripts </w:t>
+            </w:r>
+            <w:proofErr w:type="spellStart"/>
+            <w:r>
+              <w:rPr>
+                <w:rFonts w:asciiTheme="minorHAnsi" w:hAnsiTheme="minorHAnsi" w:cstheme="minorHAnsi"/>
+                <w:lang w:val="en-GB"/>
+              </w:rPr>
+              <w:t>d’installation</w:t>
+            </w:r>
+            <w:proofErr w:type="spellEnd"/>
+            <w:r>
+              <w:rPr>
+                <w:rFonts w:asciiTheme="minorHAnsi" w:hAnsiTheme="minorHAnsi" w:cstheme="minorHAnsi"/>
+                <w:lang w:val="en-GB"/>
+              </w:rPr>
+              <w:t xml:space="preserve"> et de </w:t>
+            </w:r>
+            <w:proofErr w:type="spellStart"/>
+            <w:r>
+              <w:rPr>
+                <w:rFonts w:asciiTheme="minorHAnsi" w:hAnsiTheme="minorHAnsi" w:cstheme="minorHAnsi"/>
+                <w:lang w:val="en-GB"/>
+              </w:rPr>
+              <w:t>l’interface</w:t>
+            </w:r>
+            <w:proofErr w:type="spellEnd"/>
+            <w:r>
+              <w:rPr>
+                <w:rFonts w:asciiTheme="minorHAnsi" w:hAnsiTheme="minorHAnsi" w:cstheme="minorHAnsi"/>
+                <w:lang w:val="en-GB"/>
+              </w:rPr>
+              <w:t xml:space="preserve"> </w:t>
+            </w:r>
+            <w:proofErr w:type="spellStart"/>
+            <w:r>
+              <w:rPr>
+                <w:rFonts w:asciiTheme="minorHAnsi" w:hAnsiTheme="minorHAnsi" w:cstheme="minorHAnsi"/>
+                <w:lang w:val="en-GB"/>
+              </w:rPr>
+              <w:t>graphique</w:t>
+            </w:r>
+            <w:proofErr w:type="spellEnd"/>
+          </w:p>
+          <w:p>
+            <w:pPr>
+              <w:pStyle w:val="Paragraphedeliste"/>
+              <w:numPr>
+                <w:ilvl w:val="0"/>
+                <w:numId w:val="5"/>
+              </w:numPr>
+              <w:spacing w:after="0" w:line="240" w:lineRule="auto"/>
+              <w:rPr>
+                <w:rFonts w:asciiTheme="minorHAnsi" w:hAnsiTheme="minorHAnsi" w:cstheme="minorHAnsi"/>
+                <w:lang w:val="en-GB"/>
+              </w:rPr>
+            </w:pPr>
+            <w:r>
+              <w:rPr>
+                <w:rFonts w:asciiTheme="minorHAnsi" w:hAnsiTheme="minorHAnsi" w:cstheme="minorHAnsi"/>
+                <w:lang w:val="en-GB"/>
+              </w:rPr>
+              <w:t xml:space="preserve">Participation à la première version de </w:t>
+            </w:r>
+            <w:proofErr w:type="spellStart"/>
+            <w:r>
+              <w:rPr>
+                <w:rFonts w:asciiTheme="minorHAnsi" w:hAnsiTheme="minorHAnsi" w:cstheme="minorHAnsi"/>
+                <w:lang w:val="en-GB"/>
+              </w:rPr>
+              <w:t>Graphtalk</w:t>
+            </w:r>
+            <w:proofErr w:type="spellEnd"/>
+            <w:r>
+              <w:rPr>
+                <w:rFonts w:asciiTheme="minorHAnsi" w:hAnsiTheme="minorHAnsi" w:cstheme="minorHAnsi"/>
+                <w:lang w:val="en-GB"/>
+              </w:rPr>
+              <w:t xml:space="preserve"> AIA sur le cloud </w:t>
+            </w:r>
+          </w:p>
+          <w:p>
+            <w:pPr>
+              <w:spacing w:after="0"/>
+              <w:ind w:left="1004"/>
+              <w:rPr>
+                <w:rFonts w:asciiTheme="minorHAnsi" w:hAnsiTheme="minorHAnsi" w:cstheme="minorHAnsi"/>
+                <w:sz w:val="20"/>
+                <w:lang w:val="en-GB"/>
+              </w:rPr>
+            </w:pPr>
+          </w:p>
+          <w:p>
+            <w:pPr>
+              <w:spacing w:after="0"/>
+              <w:ind w:left="284"/>
+              <w:rPr>
+                <w:rFonts w:asciiTheme="minorHAnsi" w:hAnsiTheme="minorHAnsi" w:cstheme="minorHAnsi"/>
+                <w:u w:val="single"/>
+                <w:lang w:val="en-GB"/>
+              </w:rPr>
+            </w:pPr>
+            <w:proofErr w:type="spellStart"/>
+            <w:r>
+              <w:rPr>
+                <w:rFonts w:asciiTheme="minorHAnsi" w:hAnsiTheme="minorHAnsi" w:cstheme="minorHAnsi"/>
+                <w:u w:val="single"/>
+                <w:lang w:val="en-GB"/>
+              </w:rPr>
+              <w:t>Outils</w:t>
+            </w:r>
+            <w:proofErr w:type="spellEnd"/>
+            <w:r>
+              <w:rPr>
+                <w:rFonts w:asciiTheme="minorHAnsi" w:hAnsiTheme="minorHAnsi" w:cstheme="minorHAnsi"/>
+                <w:u w:val="single"/>
+                <w:lang w:val="en-GB"/>
+              </w:rPr>
+              <w:t>/</w:t>
+            </w:r>
+            <w:proofErr w:type="spellStart"/>
+            <w:r>
+              <w:rPr>
+                <w:rFonts w:asciiTheme="minorHAnsi" w:hAnsiTheme="minorHAnsi" w:cstheme="minorHAnsi"/>
+                <w:u w:val="single"/>
+                <w:lang w:val="en-GB"/>
+              </w:rPr>
+              <w:t>Environnement</w:t>
+            </w:r>
+            <w:proofErr w:type="spellEnd"/>
+            <w:r>
+              <w:rPr>
+                <w:rFonts w:asciiTheme="minorHAnsi" w:hAnsiTheme="minorHAnsi" w:cstheme="minorHAnsi"/>
+                <w:u w:val="single"/>
+                <w:lang w:val="en-GB"/>
+              </w:rPr>
+              <w:t xml:space="preserve"> technique</w:t>
+            </w:r>
+          </w:p>
+          <w:p>
+            <w:pPr>
+              <w:pStyle w:val="Paragraphedeliste"/>
+              <w:numPr>
+                <w:ilvl w:val="0"/>
+                <w:numId w:val="5"/>
+              </w:numPr>
+              <w:spacing w:after="0" w:line="240" w:lineRule="auto"/>
+              <w:rPr>
+                <w:rFonts w:asciiTheme="minorHAnsi" w:hAnsiTheme="minorHAnsi" w:cstheme="minorHAnsi"/>
+                <w:lang w:val="en-GB"/>
+              </w:rPr>
+            </w:pPr>
+            <w:proofErr w:type="spellStart"/>
+            <w:r>
+              <w:rPr>
+                <w:rFonts w:asciiTheme="minorHAnsi" w:hAnsiTheme="minorHAnsi" w:cstheme="minorHAnsi"/>
+                <w:lang w:val="en-GB"/>
+              </w:rPr>
+              <w:t>Graphtalk</w:t>
+            </w:r>
+            <w:proofErr w:type="spellEnd"/>
+            <w:r>
+              <w:rPr>
+                <w:rFonts w:asciiTheme="minorHAnsi" w:hAnsiTheme="minorHAnsi" w:cstheme="minorHAnsi"/>
+                <w:lang w:val="en-GB"/>
+              </w:rPr>
+              <w:t xml:space="preserve"> </w:t>
+            </w:r>
+            <w:proofErr w:type="spellStart"/>
+            <w:r>
+              <w:rPr>
+                <w:rFonts w:asciiTheme="minorHAnsi" w:hAnsiTheme="minorHAnsi" w:cstheme="minorHAnsi"/>
+                <w:lang w:val="en-GB"/>
+              </w:rPr>
+              <w:t>Gdl</w:t>
+            </w:r>
+            <w:proofErr w:type="spellEnd"/>
+            <w:r>
+              <w:rPr>
+                <w:rFonts w:asciiTheme="minorHAnsi" w:hAnsiTheme="minorHAnsi" w:cstheme="minorHAnsi"/>
+                <w:lang w:val="en-GB"/>
+              </w:rPr>
+              <w:t>, scripts shell</w:t>
+            </w:r>
+          </w:p>
+          <w:p>
+            <w:pPr>
+              <w:pStyle w:val="Paragraphedeliste"/>
+              <w:numPr>
+                <w:ilvl w:val="0"/>
+                <w:numId w:val="5"/>
+              </w:numPr>
+              <w:spacing w:after="0" w:line="240" w:lineRule="auto"/>
+              <w:rPr>
+                <w:rFonts w:asciiTheme="minorHAnsi" w:hAnsiTheme="minorHAnsi" w:cstheme="minorHAnsi"/>
+                <w:lang w:val="en-GB"/>
+              </w:rPr>
+            </w:pPr>
+            <w:proofErr w:type="spellStart"/>
+            <w:r>
+              <w:rPr>
+                <w:rFonts w:asciiTheme="minorHAnsi" w:hAnsiTheme="minorHAnsi" w:cstheme="minorHAnsi"/>
+                <w:lang w:val="en-GB"/>
+              </w:rPr>
+              <w:t>Prolog</w:t>
+            </w:r>
+            <w:proofErr w:type="spellEnd"/>
+            <w:r>
+              <w:rPr>
+                <w:rFonts w:asciiTheme="minorHAnsi" w:hAnsiTheme="minorHAnsi" w:cstheme="minorHAnsi"/>
+                <w:lang w:val="en-GB"/>
+              </w:rPr>
+              <w:t xml:space="preserve">/Macro </w:t>
+            </w:r>
+            <w:proofErr w:type="spellStart"/>
+            <w:r>
+              <w:rPr>
+                <w:rFonts w:asciiTheme="minorHAnsi" w:hAnsiTheme="minorHAnsi" w:cstheme="minorHAnsi"/>
+                <w:lang w:val="en-GB"/>
+              </w:rPr>
+              <w:t>prolog</w:t>
+            </w:r>
+            <w:proofErr w:type="spellEnd"/>
+            <w:r>
+              <w:rPr>
+                <w:rFonts w:asciiTheme="minorHAnsi" w:hAnsiTheme="minorHAnsi" w:cstheme="minorHAnsi"/>
+                <w:lang w:val="en-GB"/>
+              </w:rPr>
+              <w:t xml:space="preserve">, </w:t>
             </w:r>
           </w:p>
           <w:p>
@@ -3276,6 +3972,394 @@
             </w:tcBorders>
             <w:shd w:val="clear" w:color="auto" w:fill="F2F2F2" w:themeFill="background1" w:themeFillShade="F2"/>
           </w:tcPr>
+          <w:p>
+            <w:pPr>
+              <w:spacing w:after="0"/>
+              <w:ind w:left="284"/>
+              <w:rPr>
+                <w:rFonts w:asciiTheme="minorHAnsi" w:hAnsiTheme="minorHAnsi" w:cstheme="minorHAnsi"/>
+                <w:color w:val="E63312"/>
+                <w:sz w:val="28"/>
+                <w:lang w:val="fr-FR"/>
+              </w:rPr>
+            </w:pPr>
+            <w:r>
+              <w:rPr>
+                <w:rFonts w:asciiTheme="minorHAnsi" w:hAnsiTheme="minorHAnsi" w:cstheme="minorHAnsi"/>
+                <w:b/>
+                <w:color w:val="E63312"/>
+                <w:sz w:val="28"/>
+                <w:lang w:val="fr-FR"/>
+              </w:rPr>
+              <w:lastRenderedPageBreak/>
+              <w:t>Chef de Projet Technique</w:t>
+            </w:r>
+            <w:r>
+              <w:rPr>
+                <w:rFonts w:asciiTheme="minorHAnsi" w:hAnsiTheme="minorHAnsi" w:cstheme="minorHAnsi"/>
+                <w:color w:val="E63312"/>
+                <w:sz w:val="28"/>
+                <w:lang w:val="fr-FR"/>
+              </w:rPr>
+              <w:t xml:space="preserve"> |</w:t>
+            </w:r>
+            <w:r>
+              <w:rPr>
+                <w:rFonts w:asciiTheme="minorHAnsi" w:hAnsiTheme="minorHAnsi" w:cstheme="minorHAnsi"/>
+                <w:color w:val="E63312"/>
+                <w:sz w:val="28"/>
+                <w:lang w:val="fr-FR"/>
+              </w:rPr>
+              <w:t>2003 - 2007</w:t>
+            </w:r>
+          </w:p>
+          <w:p>
+            <w:pPr>
+              <w:spacing w:after="0"/>
+              <w:ind w:left="284"/>
+              <w:rPr>
+                <w:rFonts w:asciiTheme="minorHAnsi" w:hAnsiTheme="minorHAnsi" w:cstheme="minorHAnsi"/>
+                <w:b/>
+                <w:color w:val="404040"/>
+                <w:sz w:val="24"/>
+                <w:lang w:val="fr-FR"/>
+              </w:rPr>
+            </w:pPr>
+            <w:r>
+              <w:rPr>
+                <w:rFonts w:asciiTheme="minorHAnsi" w:hAnsiTheme="minorHAnsi" w:cstheme="minorHAnsi"/>
+                <w:b/>
+                <w:color w:val="404040"/>
+                <w:sz w:val="24"/>
+                <w:lang w:val="fr-FR"/>
+              </w:rPr>
+              <w:t>CSC Financial Services Group</w:t>
+            </w:r>
+            <w:r>
+              <w:rPr>
+                <w:rFonts w:asciiTheme="minorHAnsi" w:hAnsiTheme="minorHAnsi" w:cstheme="minorHAnsi"/>
+                <w:b/>
+                <w:color w:val="404040"/>
+                <w:sz w:val="24"/>
+                <w:lang w:val="fr-FR"/>
+              </w:rPr>
+              <w:br/>
+            </w:r>
+            <w:r>
+              <w:rPr>
+                <w:rFonts w:asciiTheme="minorHAnsi" w:hAnsiTheme="minorHAnsi" w:cstheme="minorHAnsi"/>
+                <w:u w:val="single"/>
+                <w:lang w:val="fr-FR"/>
+              </w:rPr>
+              <w:t xml:space="preserve">Job Manager et </w:t>
+            </w:r>
+            <w:proofErr w:type="spellStart"/>
+            <w:r>
+              <w:rPr>
+                <w:rFonts w:asciiTheme="minorHAnsi" w:hAnsiTheme="minorHAnsi" w:cstheme="minorHAnsi"/>
+                <w:u w:val="single"/>
+                <w:lang w:val="fr-FR"/>
+              </w:rPr>
+              <w:t>Graphtalk</w:t>
+            </w:r>
+            <w:proofErr w:type="spellEnd"/>
+            <w:r>
+              <w:rPr>
+                <w:rFonts w:asciiTheme="minorHAnsi" w:hAnsiTheme="minorHAnsi" w:cstheme="minorHAnsi"/>
+                <w:u w:val="single"/>
+                <w:lang w:val="fr-FR"/>
+              </w:rPr>
+              <w:t xml:space="preserve"> Supervision</w:t>
+            </w:r>
+          </w:p>
+          <w:p>
+            <w:pPr>
+              <w:spacing w:after="0"/>
+              <w:ind w:left="284"/>
+              <w:rPr>
+                <w:rFonts w:asciiTheme="minorHAnsi" w:hAnsiTheme="minorHAnsi" w:cstheme="minorHAnsi"/>
+                <w:u w:val="single"/>
+                <w:lang w:val="fr-FR"/>
+              </w:rPr>
+            </w:pPr>
+            <w:r>
+              <w:rPr>
+                <w:rFonts w:asciiTheme="minorHAnsi" w:hAnsiTheme="minorHAnsi" w:cstheme="minorHAnsi"/>
+                <w:u w:val="single"/>
+                <w:lang w:val="fr-FR"/>
+              </w:rPr>
+              <w:t xml:space="preserve">Description du projet / </w:t>
+            </w:r>
+            <w:r>
+              <w:rPr>
+                <w:rFonts w:asciiTheme="minorHAnsi" w:hAnsiTheme="minorHAnsi" w:cstheme="minorHAnsi"/>
+                <w:u w:val="single"/>
+                <w:lang w:val="fr-FR"/>
+              </w:rPr>
+              <w:t>Tâches principales</w:t>
+            </w:r>
+          </w:p>
+          <w:p>
+            <w:pPr>
+              <w:pStyle w:val="Paragraphedeliste"/>
+              <w:numPr>
+                <w:ilvl w:val="0"/>
+                <w:numId w:val="5"/>
+              </w:numPr>
+              <w:spacing w:after="0" w:line="240" w:lineRule="auto"/>
+              <w:rPr>
+                <w:rFonts w:asciiTheme="minorHAnsi" w:hAnsiTheme="minorHAnsi" w:cstheme="minorHAnsi"/>
+                <w:lang w:val="en-GB"/>
+              </w:rPr>
+            </w:pPr>
+            <w:r>
+              <w:rPr>
+                <w:rFonts w:asciiTheme="minorHAnsi" w:hAnsiTheme="minorHAnsi" w:cstheme="minorHAnsi"/>
+                <w:lang w:val="en-GB"/>
+              </w:rPr>
+              <w:t xml:space="preserve">Gestion de la pile des jobs </w:t>
+            </w:r>
+            <w:proofErr w:type="spellStart"/>
+            <w:r>
+              <w:rPr>
+                <w:rFonts w:asciiTheme="minorHAnsi" w:hAnsiTheme="minorHAnsi" w:cstheme="minorHAnsi"/>
+                <w:lang w:val="en-GB"/>
+              </w:rPr>
+              <w:t>en</w:t>
+            </w:r>
+            <w:proofErr w:type="spellEnd"/>
+            <w:r>
+              <w:rPr>
+                <w:rFonts w:asciiTheme="minorHAnsi" w:hAnsiTheme="minorHAnsi" w:cstheme="minorHAnsi"/>
+                <w:lang w:val="en-GB"/>
+              </w:rPr>
+              <w:t xml:space="preserve"> temps reel sur site de production avec gestion des </w:t>
+            </w:r>
+            <w:proofErr w:type="spellStart"/>
+            <w:r>
+              <w:rPr>
+                <w:rFonts w:asciiTheme="minorHAnsi" w:hAnsiTheme="minorHAnsi" w:cstheme="minorHAnsi"/>
+                <w:lang w:val="en-GB"/>
+              </w:rPr>
+              <w:t>priorités</w:t>
+            </w:r>
+            <w:proofErr w:type="spellEnd"/>
+          </w:p>
+          <w:p>
+            <w:pPr>
+              <w:pStyle w:val="Paragraphedeliste"/>
+              <w:numPr>
+                <w:ilvl w:val="0"/>
+                <w:numId w:val="5"/>
+              </w:numPr>
+              <w:spacing w:after="0" w:line="240" w:lineRule="auto"/>
+              <w:rPr>
+                <w:rFonts w:asciiTheme="minorHAnsi" w:hAnsiTheme="minorHAnsi" w:cstheme="minorHAnsi"/>
+                <w:lang w:val="en-GB"/>
+              </w:rPr>
+            </w:pPr>
+            <w:r>
+              <w:rPr>
+                <w:rFonts w:asciiTheme="minorHAnsi" w:hAnsiTheme="minorHAnsi" w:cstheme="minorHAnsi"/>
+                <w:lang w:val="en-GB"/>
+              </w:rPr>
+              <w:t>Monitorin</w:t>
+            </w:r>
+            <w:bookmarkStart w:id="0" w:name="_GoBack"/>
+            <w:bookmarkEnd w:id="0"/>
+          </w:p>
+          <w:p>
+            <w:pPr>
+              <w:spacing w:after="0"/>
+              <w:ind w:left="1004"/>
+              <w:rPr>
+                <w:rFonts w:asciiTheme="minorHAnsi" w:hAnsiTheme="minorHAnsi" w:cstheme="minorHAnsi"/>
+                <w:sz w:val="20"/>
+                <w:lang w:val="en-GB"/>
+              </w:rPr>
+            </w:pPr>
+          </w:p>
+          <w:p>
+            <w:pPr>
+              <w:spacing w:after="0"/>
+              <w:ind w:left="284"/>
+              <w:rPr>
+                <w:rFonts w:asciiTheme="minorHAnsi" w:hAnsiTheme="minorHAnsi" w:cstheme="minorHAnsi"/>
+                <w:u w:val="single"/>
+                <w:lang w:val="en-GB"/>
+              </w:rPr>
+            </w:pPr>
+            <w:proofErr w:type="spellStart"/>
+            <w:r>
+              <w:rPr>
+                <w:rFonts w:asciiTheme="minorHAnsi" w:hAnsiTheme="minorHAnsi" w:cstheme="minorHAnsi"/>
+                <w:u w:val="single"/>
+                <w:lang w:val="en-GB"/>
+              </w:rPr>
+              <w:t>Principaux</w:t>
+            </w:r>
+            <w:proofErr w:type="spellEnd"/>
+            <w:r>
+              <w:rPr>
+                <w:rFonts w:asciiTheme="minorHAnsi" w:hAnsiTheme="minorHAnsi" w:cstheme="minorHAnsi"/>
+                <w:u w:val="single"/>
+                <w:lang w:val="en-GB"/>
+              </w:rPr>
+              <w:t xml:space="preserve"> </w:t>
+            </w:r>
+            <w:proofErr w:type="spellStart"/>
+            <w:r>
+              <w:rPr>
+                <w:rFonts w:asciiTheme="minorHAnsi" w:hAnsiTheme="minorHAnsi" w:cstheme="minorHAnsi"/>
+                <w:u w:val="single"/>
+                <w:lang w:val="en-GB"/>
+              </w:rPr>
+              <w:t>résultats</w:t>
+            </w:r>
+            <w:proofErr w:type="spellEnd"/>
+          </w:p>
+          <w:p>
+            <w:pPr>
+              <w:pStyle w:val="Paragraphedeliste"/>
+              <w:numPr>
+                <w:ilvl w:val="0"/>
+                <w:numId w:val="5"/>
+              </w:numPr>
+              <w:spacing w:after="0" w:line="240" w:lineRule="auto"/>
+              <w:rPr>
+                <w:rFonts w:asciiTheme="minorHAnsi" w:hAnsiTheme="minorHAnsi" w:cstheme="minorHAnsi"/>
+                <w:lang w:val="en-GB"/>
+              </w:rPr>
+            </w:pPr>
+            <w:r>
+              <w:rPr>
+                <w:rFonts w:asciiTheme="minorHAnsi" w:hAnsiTheme="minorHAnsi" w:cstheme="minorHAnsi"/>
+                <w:lang w:val="en-GB"/>
+              </w:rPr>
+              <w:t>...</w:t>
+            </w:r>
+          </w:p>
+          <w:p>
+            <w:pPr>
+              <w:pStyle w:val="Paragraphedeliste"/>
+              <w:numPr>
+                <w:ilvl w:val="0"/>
+                <w:numId w:val="5"/>
+              </w:numPr>
+              <w:spacing w:after="0" w:line="240" w:lineRule="auto"/>
+              <w:rPr>
+                <w:rFonts w:asciiTheme="minorHAnsi" w:hAnsiTheme="minorHAnsi" w:cstheme="minorHAnsi"/>
+                <w:lang w:val="en-GB"/>
+              </w:rPr>
+            </w:pPr>
+            <w:r>
+              <w:rPr>
+                <w:rFonts w:asciiTheme="minorHAnsi" w:hAnsiTheme="minorHAnsi" w:cstheme="minorHAnsi"/>
+                <w:lang w:val="en-GB"/>
+              </w:rPr>
+              <w:t>...</w:t>
+            </w:r>
+          </w:p>
+          <w:p>
+            <w:pPr>
+              <w:spacing w:after="0"/>
+              <w:ind w:left="1004"/>
+              <w:rPr>
+                <w:rFonts w:asciiTheme="minorHAnsi" w:hAnsiTheme="minorHAnsi" w:cstheme="minorHAnsi"/>
+                <w:sz w:val="20"/>
+                <w:lang w:val="en-GB"/>
+              </w:rPr>
+            </w:pPr>
+          </w:p>
+          <w:p>
+            <w:pPr>
+              <w:spacing w:after="0"/>
+              <w:ind w:left="284"/>
+              <w:rPr>
+                <w:rFonts w:asciiTheme="minorHAnsi" w:hAnsiTheme="minorHAnsi" w:cstheme="minorHAnsi"/>
+                <w:u w:val="single"/>
+                <w:lang w:val="en-GB"/>
+              </w:rPr>
+            </w:pPr>
+            <w:proofErr w:type="spellStart"/>
+            <w:r>
+              <w:rPr>
+                <w:rFonts w:asciiTheme="minorHAnsi" w:hAnsiTheme="minorHAnsi" w:cstheme="minorHAnsi"/>
+                <w:u w:val="single"/>
+                <w:lang w:val="en-GB"/>
+              </w:rPr>
+              <w:t>Outils</w:t>
+            </w:r>
+            <w:proofErr w:type="spellEnd"/>
+            <w:r>
+              <w:rPr>
+                <w:rFonts w:asciiTheme="minorHAnsi" w:hAnsiTheme="minorHAnsi" w:cstheme="minorHAnsi"/>
+                <w:u w:val="single"/>
+                <w:lang w:val="en-GB"/>
+              </w:rPr>
+              <w:t>/</w:t>
+            </w:r>
+            <w:proofErr w:type="spellStart"/>
+            <w:r>
+              <w:rPr>
+                <w:rFonts w:asciiTheme="minorHAnsi" w:hAnsiTheme="minorHAnsi" w:cstheme="minorHAnsi"/>
+                <w:u w:val="single"/>
+                <w:lang w:val="en-GB"/>
+              </w:rPr>
+              <w:t>Environnement</w:t>
+            </w:r>
+            <w:proofErr w:type="spellEnd"/>
+            <w:r>
+              <w:rPr>
+                <w:rFonts w:asciiTheme="minorHAnsi" w:hAnsiTheme="minorHAnsi" w:cstheme="minorHAnsi"/>
+                <w:u w:val="single"/>
+                <w:lang w:val="en-GB"/>
+              </w:rPr>
+              <w:t xml:space="preserve"> technique</w:t>
+            </w:r>
+          </w:p>
+          <w:p>
+            <w:pPr>
+              <w:pStyle w:val="Paragraphedeliste"/>
+              <w:numPr>
+                <w:ilvl w:val="0"/>
+                <w:numId w:val="5"/>
+              </w:numPr>
+              <w:spacing w:after="0" w:line="240" w:lineRule="auto"/>
+              <w:rPr>
+                <w:rFonts w:asciiTheme="minorHAnsi" w:hAnsiTheme="minorHAnsi" w:cstheme="minorHAnsi"/>
+                <w:lang w:val="en-GB"/>
+              </w:rPr>
+            </w:pPr>
+            <w:r>
+              <w:rPr>
+                <w:rFonts w:asciiTheme="minorHAnsi" w:hAnsiTheme="minorHAnsi" w:cstheme="minorHAnsi"/>
+                <w:lang w:val="en-GB"/>
+              </w:rPr>
+              <w:t>...</w:t>
+            </w:r>
+          </w:p>
+          <w:p>
+            <w:pPr>
+              <w:pStyle w:val="Paragraphedeliste"/>
+              <w:numPr>
+                <w:ilvl w:val="0"/>
+                <w:numId w:val="5"/>
+              </w:numPr>
+              <w:spacing w:after="0" w:line="240" w:lineRule="auto"/>
+              <w:rPr>
+                <w:rFonts w:asciiTheme="minorHAnsi" w:hAnsiTheme="minorHAnsi" w:cstheme="minorHAnsi"/>
+                <w:lang w:val="en-GB"/>
+              </w:rPr>
+            </w:pPr>
+            <w:r>
+              <w:rPr>
+                <w:rFonts w:asciiTheme="minorHAnsi" w:hAnsiTheme="minorHAnsi" w:cstheme="minorHAnsi"/>
+                <w:lang w:val="en-GB"/>
+              </w:rPr>
+              <w:t>...</w:t>
+            </w:r>
+          </w:p>
           <w:p>
             <w:pPr>
               <w:spacing w:after="0" w:line="240" w:lineRule="auto"/>
@@ -3667,6 +4751,7 @@
                 <w:rFonts w:asciiTheme="minorHAnsi" w:hAnsiTheme="minorHAnsi" w:cstheme="minorHAnsi"/>
                 <w:lang w:val="en-GB"/>
               </w:rPr>
+              <w:lastRenderedPageBreak/>
               <w:t>Sport :</w:t>
             </w:r>
             <w:proofErr w:type="gramEnd"/>
@@ -6826,12 +7911,12 @@
 </file>
 
 <file path=customXml/item1.xml><?xml version="1.0" encoding="utf-8"?>
-<p:properties xmlns:p="http://schemas.microsoft.com/office/2006/metadata/properties" xmlns:xsi="http://www.w3.org/2001/XMLSchema-instance" xmlns:pc="http://schemas.microsoft.com/office/infopath/2007/PartnerControls">
-  <documentManagement>
-    <PublishingExpirationDate xmlns="http://schemas.microsoft.com/sharepoint/v3" xsi:nil="true"/>
-    <PublishingStartDate xmlns="http://schemas.microsoft.com/sharepoint/v3" xsi:nil="true"/>
-  </documentManagement>
-</p:properties>
+<?mso-contentType ?>
+<FormTemplates xmlns="http://schemas.microsoft.com/sharepoint/v3/contenttype/forms">
+  <Display>DocumentLibraryForm</Display>
+  <Edit>DocumentLibraryForm</Edit>
+  <New>DocumentLibraryForm</New>
+</FormTemplates>
 </file>
 
 <file path=customXml/item2.xml><?xml version="1.0" encoding="utf-8"?>
@@ -7037,12 +8122,12 @@
 </file>
 
 <file path=customXml/item3.xml><?xml version="1.0" encoding="utf-8"?>
-<?mso-contentType ?>
-<FormTemplates xmlns="http://schemas.microsoft.com/sharepoint/v3/contenttype/forms">
-  <Display>DocumentLibraryForm</Display>
-  <Edit>DocumentLibraryForm</Edit>
-  <New>DocumentLibraryForm</New>
-</FormTemplates>
+<p:properties xmlns:p="http://schemas.microsoft.com/office/2006/metadata/properties" xmlns:xsi="http://www.w3.org/2001/XMLSchema-instance" xmlns:pc="http://schemas.microsoft.com/office/infopath/2007/PartnerControls">
+  <documentManagement>
+    <PublishingExpirationDate xmlns="http://schemas.microsoft.com/sharepoint/v3" xsi:nil="true"/>
+    <PublishingStartDate xmlns="http://schemas.microsoft.com/sharepoint/v3" xsi:nil="true"/>
+  </documentManagement>
+</p:properties>
 </file>
 
 <file path=customXml/item4.xml><?xml version="1.0" encoding="utf-8"?>
@@ -7050,11 +8135,9 @@
 </file>
 
 <file path=customXml/itemProps1.xml><?xml version="1.0" encoding="utf-8"?>
-<ds:datastoreItem xmlns:ds="http://schemas.openxmlformats.org/officeDocument/2006/customXml" ds:itemID="{86382047-20E5-45D6-80C2-253F258A0025}">
+<ds:datastoreItem xmlns:ds="http://schemas.openxmlformats.org/officeDocument/2006/customXml" ds:itemID="{69141262-D5EB-461E-866F-3864D9ACF956}">
   <ds:schemaRefs>
-    <ds:schemaRef ds:uri="http://schemas.microsoft.com/office/2006/metadata/properties"/>
-    <ds:schemaRef ds:uri="http://schemas.microsoft.com/office/infopath/2007/PartnerControls"/>
-    <ds:schemaRef ds:uri="http://schemas.microsoft.com/sharepoint/v3"/>
+    <ds:schemaRef ds:uri="http://schemas.microsoft.com/sharepoint/v3/contenttype/forms"/>
   </ds:schemaRefs>
 </ds:datastoreItem>
 </file>
@@ -7080,15 +8163,17 @@
 </file>
 
 <file path=customXml/itemProps3.xml><?xml version="1.0" encoding="utf-8"?>
-<ds:datastoreItem xmlns:ds="http://schemas.openxmlformats.org/officeDocument/2006/customXml" ds:itemID="{69141262-D5EB-461E-866F-3864D9ACF956}">
+<ds:datastoreItem xmlns:ds="http://schemas.openxmlformats.org/officeDocument/2006/customXml" ds:itemID="{86382047-20E5-45D6-80C2-253F258A0025}">
   <ds:schemaRefs>
-    <ds:schemaRef ds:uri="http://schemas.microsoft.com/sharepoint/v3/contenttype/forms"/>
+    <ds:schemaRef ds:uri="http://schemas.microsoft.com/office/2006/metadata/properties"/>
+    <ds:schemaRef ds:uri="http://schemas.microsoft.com/office/infopath/2007/PartnerControls"/>
+    <ds:schemaRef ds:uri="http://schemas.microsoft.com/sharepoint/v3"/>
   </ds:schemaRefs>
 </ds:datastoreItem>
 </file>
 
 <file path=customXml/itemProps4.xml><?xml version="1.0" encoding="utf-8"?>
-<ds:datastoreItem xmlns:ds="http://schemas.openxmlformats.org/officeDocument/2006/customXml" ds:itemID="{20F7AF1C-0011-48D9-A18C-B67D755F2C0D}">
+<ds:datastoreItem xmlns:ds="http://schemas.openxmlformats.org/officeDocument/2006/customXml" ds:itemID="{69AF874D-E147-44D4-8D0F-40B7722D9E39}">
   <ds:schemaRefs>
     <ds:schemaRef ds:uri="http://schemas.openxmlformats.org/officeDocument/2006/bibliography"/>
   </ds:schemaRefs>

</xml_diff>

<commit_message>
version finale Template Competences File 2018 FR.docx
</commit_message>
<xml_diff>
--- a/Template Competences File 2018 FR.docx
+++ b/Template Competences File 2018 FR.docx
@@ -760,7 +760,7 @@
                 <w:rFonts w:asciiTheme="minorHAnsi" w:hAnsiTheme="minorHAnsi" w:cstheme="minorHAnsi"/>
                 <w:lang w:val="fr-FR"/>
               </w:rPr>
-              <w:t>Management Agile / Scrum</w:t>
+              <w:t>Gestion de projet</w:t>
             </w:r>
           </w:p>
           <w:p>
@@ -781,7 +781,34 @@
                 <w:rFonts w:asciiTheme="minorHAnsi" w:hAnsiTheme="minorHAnsi" w:cstheme="minorHAnsi"/>
                 <w:lang w:val="fr-FR"/>
               </w:rPr>
-              <w:t>Virtualisation (VirtualBox, Docker…)</w:t>
+              <w:t xml:space="preserve">Management </w:t>
+            </w:r>
+            <w:r>
+              <w:rPr>
+                <w:rFonts w:asciiTheme="minorHAnsi" w:hAnsiTheme="minorHAnsi" w:cstheme="minorHAnsi"/>
+                <w:lang w:val="fr-FR"/>
+              </w:rPr>
+              <w:t xml:space="preserve">d’équipes techniques en mode </w:t>
+            </w:r>
+            <w:r>
+              <w:rPr>
+                <w:rFonts w:asciiTheme="minorHAnsi" w:hAnsiTheme="minorHAnsi" w:cstheme="minorHAnsi"/>
+                <w:lang w:val="fr-FR"/>
+              </w:rPr>
+              <w:t>Agile / Scrum</w:t>
+            </w:r>
+            <w:r>
+              <w:rPr>
+                <w:rFonts w:asciiTheme="minorHAnsi" w:hAnsiTheme="minorHAnsi" w:cstheme="minorHAnsi"/>
+                <w:lang w:val="fr-FR"/>
+              </w:rPr>
+              <w:t xml:space="preserve"> </w:t>
+            </w:r>
+            <w:r>
+              <w:rPr>
+                <w:rFonts w:asciiTheme="minorHAnsi" w:hAnsiTheme="minorHAnsi" w:cstheme="minorHAnsi"/>
+              </w:rPr>
+              <w:t>(~ 5/8 personnes)</w:t>
             </w:r>
           </w:p>
           <w:p>
@@ -802,7 +829,7 @@
                 <w:rFonts w:asciiTheme="minorHAnsi" w:hAnsiTheme="minorHAnsi" w:cstheme="minorHAnsi"/>
                 <w:lang w:val="fr-FR"/>
               </w:rPr>
-              <w:t>Langages Informatiques</w:t>
+              <w:t>Virtualisation (VirtualBox, Docker…)</w:t>
             </w:r>
           </w:p>
           <w:p>
@@ -908,81 +935,94 @@
             </w:pPr>
             <w:r>
               <w:rPr>
-                <w:rFonts w:cs="Calibri"/>
+                <w:rFonts w:asciiTheme="minorHAnsi" w:hAnsiTheme="minorHAnsi" w:cstheme="minorHAnsi"/>
               </w:rPr>
               <w:t xml:space="preserve">Conteneurs Docker (docker-compose, docker </w:t>
             </w:r>
             <w:proofErr w:type="spellStart"/>
             <w:r>
               <w:rPr>
-                <w:rFonts w:cs="Calibri"/>
+                <w:rFonts w:asciiTheme="minorHAnsi" w:hAnsiTheme="minorHAnsi" w:cstheme="minorHAnsi"/>
               </w:rPr>
               <w:t>swarm</w:t>
             </w:r>
             <w:proofErr w:type="spellEnd"/>
             <w:r>
               <w:rPr>
-                <w:rFonts w:cs="Calibri"/>
-              </w:rPr>
-              <w:t>…) / Jenkins / Langages informatiques (</w:t>
-            </w:r>
-            <w:r>
-              <w:rPr>
-                <w:rFonts w:cs="Calibri"/>
-              </w:rPr>
-              <w:t xml:space="preserve">Java/JEE, </w:t>
-            </w:r>
-            <w:r>
-              <w:rPr>
-                <w:rFonts w:cs="Calibri"/>
-              </w:rPr>
-              <w:t>C/C++, C#/.NET, AngularJS, SQL, Ruby/Chef</w:t>
-            </w:r>
-            <w:r>
-              <w:rPr>
-                <w:rFonts w:cs="Calibri"/>
+                <w:rFonts w:asciiTheme="minorHAnsi" w:hAnsiTheme="minorHAnsi" w:cstheme="minorHAnsi"/>
+              </w:rPr>
+              <w:t xml:space="preserve">…) / Jenkins </w:t>
+            </w:r>
+          </w:p>
+          <w:p>
+            <w:pPr>
+              <w:pStyle w:val="Paragraphedeliste"/>
+              <w:numPr>
+                <w:ilvl w:val="0"/>
+                <w:numId w:val="7"/>
+              </w:numPr>
+              <w:rPr>
+                <w:rFonts w:asciiTheme="minorHAnsi" w:hAnsiTheme="minorHAnsi" w:cstheme="minorHAnsi"/>
+                <w:lang w:val="fr-FR"/>
+              </w:rPr>
+            </w:pPr>
+            <w:r>
+              <w:rPr>
+                <w:rFonts w:asciiTheme="minorHAnsi" w:hAnsiTheme="minorHAnsi" w:cstheme="minorHAnsi"/>
+              </w:rPr>
+              <w:t xml:space="preserve">Langages informatiques </w:t>
+            </w:r>
+            <w:r>
+              <w:rPr>
+                <w:rFonts w:asciiTheme="minorHAnsi" w:hAnsiTheme="minorHAnsi" w:cstheme="minorHAnsi"/>
+              </w:rPr>
+              <w:t xml:space="preserve">variés </w:t>
+            </w:r>
+            <w:r>
+              <w:rPr>
+                <w:rFonts w:asciiTheme="minorHAnsi" w:hAnsiTheme="minorHAnsi" w:cstheme="minorHAnsi"/>
+              </w:rPr>
+              <w:t>(Java/JEE, C/C++, C#/.NET, AngularJS, SQL, Ruby/Chef</w:t>
+            </w:r>
+            <w:r>
+              <w:rPr>
+                <w:rFonts w:asciiTheme="minorHAnsi" w:hAnsiTheme="minorHAnsi" w:cstheme="minorHAnsi"/>
               </w:rPr>
               <w:t>,</w:t>
             </w:r>
             <w:r>
               <w:rPr>
-                <w:rFonts w:cs="Calibri"/>
+                <w:rFonts w:asciiTheme="minorHAnsi" w:hAnsiTheme="minorHAnsi" w:cstheme="minorHAnsi"/>
               </w:rPr>
               <w:t xml:space="preserve"> Fortran, scripts Shell), ansible, </w:t>
             </w:r>
             <w:proofErr w:type="spellStart"/>
             <w:r>
               <w:rPr>
-                <w:rFonts w:cs="Calibri"/>
+                <w:rFonts w:asciiTheme="minorHAnsi" w:hAnsiTheme="minorHAnsi" w:cstheme="minorHAnsi"/>
               </w:rPr>
               <w:t>Terraform</w:t>
             </w:r>
             <w:proofErr w:type="spellEnd"/>
             <w:r>
               <w:rPr>
-                <w:rFonts w:cs="Calibri"/>
+                <w:rFonts w:asciiTheme="minorHAnsi" w:hAnsiTheme="minorHAnsi" w:cstheme="minorHAnsi"/>
               </w:rPr>
               <w:t xml:space="preserve">, </w:t>
             </w:r>
             <w:proofErr w:type="spellStart"/>
             <w:r>
               <w:rPr>
-                <w:rFonts w:cs="Calibri"/>
+                <w:rFonts w:asciiTheme="minorHAnsi" w:hAnsiTheme="minorHAnsi" w:cstheme="minorHAnsi"/>
               </w:rPr>
               <w:t>Cucumber</w:t>
             </w:r>
             <w:proofErr w:type="spellEnd"/>
             <w:r>
               <w:rPr>
-                <w:rFonts w:cs="Calibri"/>
+                <w:rFonts w:asciiTheme="minorHAnsi" w:hAnsiTheme="minorHAnsi" w:cstheme="minorHAnsi"/>
               </w:rPr>
               <w:t xml:space="preserve"> (tests Ruby)</w:t>
-            </w:r>
-            <w:r>
-              <w:rPr>
-                <w:rFonts w:cs="Calibri"/>
-              </w:rPr>
-              <w:t xml:space="preserve"> / Gestion de projet et management d’équipes (~ 5/8 personnes)</w:t>
             </w:r>
           </w:p>
         </w:tc>
@@ -1251,6 +1291,15 @@
         </w:rPr>
       </w:pPr>
     </w:p>
+    <w:p>
+      <w:pPr>
+        <w:rPr>
+          <w:rFonts w:ascii="Verdana" w:hAnsi="Verdana"/>
+          <w:b/>
+          <w:color w:val="404040"/>
+        </w:rPr>
+      </w:pPr>
+    </w:p>
     <w:tbl>
       <w:tblPr>
         <w:tblStyle w:val="Grilledutableau"/>
@@ -1295,6 +1344,7 @@
                 <w:noProof/>
                 <w:lang w:eastAsia="fr-FR"/>
               </w:rPr>
+              <w:lastRenderedPageBreak/>
               <w:drawing>
                 <wp:anchor distT="0" distB="0" distL="114300" distR="114300" simplePos="0" relativeHeight="251668480" behindDoc="0" locked="0" layoutInCell="1" allowOverlap="1" wp14:anchorId="7462D597" wp14:editId="0EA902BC">
                   <wp:simplePos x="0" y="0"/>
@@ -1791,7 +1841,7 @@
                 <w:sz w:val="28"/>
                 <w:lang w:val="fr-FR"/>
               </w:rPr>
-              <w:t>8</w:t>
+              <w:t xml:space="preserve">depuis </w:t>
             </w:r>
             <w:r>
               <w:rPr>
@@ -1800,7 +1850,25 @@
                 <w:sz w:val="28"/>
                 <w:lang w:val="fr-FR"/>
               </w:rPr>
+              <w:t>8</w:t>
+            </w:r>
+            <w:r>
+              <w:rPr>
+                <w:rFonts w:asciiTheme="minorHAnsi" w:hAnsiTheme="minorHAnsi" w:cstheme="minorHAnsi"/>
+                <w:color w:val="E63312"/>
+                <w:sz w:val="28"/>
+                <w:lang w:val="fr-FR"/>
+              </w:rPr>
               <w:t xml:space="preserve"> mois</w:t>
+            </w:r>
+            <w:r>
+              <w:rPr>
+                <w:rFonts w:asciiTheme="minorHAnsi" w:hAnsiTheme="minorHAnsi" w:cstheme="minorHAnsi"/>
+                <w:color w:val="E63312"/>
+                <w:sz w:val="28"/>
+                <w:lang w:val="fr-FR"/>
+              </w:rPr>
+              <w:t xml:space="preserve"> (en poste)</w:t>
             </w:r>
           </w:p>
           <w:p>
@@ -2771,7 +2839,60 @@
                 <w:rFonts w:asciiTheme="minorHAnsi" w:hAnsiTheme="minorHAnsi" w:cstheme="minorHAnsi"/>
                 <w:lang w:val="en-GB"/>
               </w:rPr>
-              <w:t xml:space="preserve"> plus sure et plus evolutive.</w:t>
+              <w:t xml:space="preserve"> plus </w:t>
+            </w:r>
+            <w:proofErr w:type="spellStart"/>
+            <w:r>
+              <w:rPr>
+                <w:rFonts w:asciiTheme="minorHAnsi" w:hAnsiTheme="minorHAnsi" w:cstheme="minorHAnsi"/>
+                <w:lang w:val="en-GB"/>
+              </w:rPr>
+              <w:t>s</w:t>
+            </w:r>
+            <w:r>
+              <w:rPr>
+                <w:rFonts w:asciiTheme="minorHAnsi" w:hAnsiTheme="minorHAnsi" w:cstheme="minorHAnsi"/>
+                <w:lang w:val="en-GB"/>
+              </w:rPr>
+              <w:t>û</w:t>
+            </w:r>
+            <w:r>
+              <w:rPr>
+                <w:rFonts w:asciiTheme="minorHAnsi" w:hAnsiTheme="minorHAnsi" w:cstheme="minorHAnsi"/>
+                <w:lang w:val="en-GB"/>
+              </w:rPr>
+              <w:t>re</w:t>
+            </w:r>
+            <w:proofErr w:type="spellEnd"/>
+            <w:r>
+              <w:rPr>
+                <w:rFonts w:asciiTheme="minorHAnsi" w:hAnsiTheme="minorHAnsi" w:cstheme="minorHAnsi"/>
+                <w:lang w:val="en-GB"/>
+              </w:rPr>
+              <w:t xml:space="preserve"> et plus </w:t>
+            </w:r>
+            <w:proofErr w:type="spellStart"/>
+            <w:r>
+              <w:rPr>
+                <w:rFonts w:asciiTheme="minorHAnsi" w:hAnsiTheme="minorHAnsi" w:cstheme="minorHAnsi"/>
+                <w:lang w:val="en-GB"/>
+              </w:rPr>
+              <w:t>é</w:t>
+            </w:r>
+            <w:r>
+              <w:rPr>
+                <w:rFonts w:asciiTheme="minorHAnsi" w:hAnsiTheme="minorHAnsi" w:cstheme="minorHAnsi"/>
+                <w:lang w:val="en-GB"/>
+              </w:rPr>
+              <w:t>volutive</w:t>
+            </w:r>
+            <w:proofErr w:type="spellEnd"/>
+            <w:r>
+              <w:rPr>
+                <w:rFonts w:asciiTheme="minorHAnsi" w:hAnsiTheme="minorHAnsi" w:cstheme="minorHAnsi"/>
+                <w:lang w:val="en-GB"/>
+              </w:rPr>
+              <w:t>.</w:t>
             </w:r>
           </w:p>
           <w:p>
@@ -3187,8 +3308,6 @@
               </w:rPr>
               <w:t xml:space="preserve"> et </w:t>
             </w:r>
-            <w:bookmarkStart w:id="0" w:name="_GoBack"/>
-            <w:bookmarkEnd w:id="0"/>
             <w:r>
               <w:rPr>
                 <w:rFonts w:asciiTheme="minorHAnsi" w:hAnsiTheme="minorHAnsi" w:cstheme="minorHAnsi"/>
@@ -4300,7 +4419,37 @@
                 <w:rFonts w:asciiTheme="minorHAnsi" w:hAnsiTheme="minorHAnsi" w:cstheme="minorHAnsi"/>
                 <w:lang w:val="en-GB"/>
               </w:rPr>
-              <w:t xml:space="preserve"> temps reel sur site de production avec gestion des </w:t>
+              <w:t xml:space="preserve"> temps </w:t>
+            </w:r>
+            <w:proofErr w:type="spellStart"/>
+            <w:r>
+              <w:rPr>
+                <w:rFonts w:asciiTheme="minorHAnsi" w:hAnsiTheme="minorHAnsi" w:cstheme="minorHAnsi"/>
+                <w:lang w:val="en-GB"/>
+              </w:rPr>
+              <w:t>r</w:t>
+            </w:r>
+            <w:r>
+              <w:rPr>
+                <w:rFonts w:asciiTheme="minorHAnsi" w:hAnsiTheme="minorHAnsi" w:cstheme="minorHAnsi"/>
+                <w:lang w:val="en-GB"/>
+              </w:rPr>
+              <w:t>é</w:t>
+            </w:r>
+            <w:r>
+              <w:rPr>
+                <w:rFonts w:asciiTheme="minorHAnsi" w:hAnsiTheme="minorHAnsi" w:cstheme="minorHAnsi"/>
+                <w:lang w:val="en-GB"/>
+              </w:rPr>
+              <w:t>el</w:t>
+            </w:r>
+            <w:proofErr w:type="spellEnd"/>
+            <w:r>
+              <w:rPr>
+                <w:rFonts w:asciiTheme="minorHAnsi" w:hAnsiTheme="minorHAnsi" w:cstheme="minorHAnsi"/>
+                <w:lang w:val="en-GB"/>
+              </w:rPr>
+              <w:t xml:space="preserve"> sur site de production avec gestion des </w:t>
             </w:r>
             <w:proofErr w:type="spellStart"/>
             <w:r>
@@ -4330,23 +4479,37 @@
                 <w:rFonts w:asciiTheme="minorHAnsi" w:hAnsiTheme="minorHAnsi" w:cstheme="minorHAnsi"/>
                 <w:lang w:val="en-GB"/>
               </w:rPr>
-              <w:t xml:space="preserve">Supervision: creation d’un </w:t>
-            </w:r>
-            <w:proofErr w:type="gramStart"/>
-            <w:r>
-              <w:rPr>
-                <w:rFonts w:asciiTheme="minorHAnsi" w:hAnsiTheme="minorHAnsi" w:cstheme="minorHAnsi"/>
-                <w:lang w:val="en-GB"/>
-              </w:rPr>
-              <w:t>programme</w:t>
-            </w:r>
-            <w:proofErr w:type="gramEnd"/>
-            <w:r>
-              <w:rPr>
-                <w:rFonts w:asciiTheme="minorHAnsi" w:hAnsiTheme="minorHAnsi" w:cstheme="minorHAnsi"/>
-                <w:lang w:val="en-GB"/>
-              </w:rPr>
-              <w:t xml:space="preserve"> de monitoring de </w:t>
+              <w:t xml:space="preserve">Supervision: </w:t>
+            </w:r>
+            <w:proofErr w:type="spellStart"/>
+            <w:r>
+              <w:rPr>
+                <w:rFonts w:asciiTheme="minorHAnsi" w:hAnsiTheme="minorHAnsi" w:cstheme="minorHAnsi"/>
+                <w:lang w:val="en-GB"/>
+              </w:rPr>
+              <w:t>cr</w:t>
+            </w:r>
+            <w:r>
+              <w:rPr>
+                <w:rFonts w:asciiTheme="minorHAnsi" w:hAnsiTheme="minorHAnsi" w:cstheme="minorHAnsi"/>
+                <w:lang w:val="en-GB"/>
+              </w:rPr>
+              <w:t>é</w:t>
+            </w:r>
+            <w:r>
+              <w:rPr>
+                <w:rFonts w:asciiTheme="minorHAnsi" w:hAnsiTheme="minorHAnsi" w:cstheme="minorHAnsi"/>
+                <w:lang w:val="en-GB"/>
+              </w:rPr>
+              <w:t>ation</w:t>
+            </w:r>
+            <w:proofErr w:type="spellEnd"/>
+            <w:r>
+              <w:rPr>
+                <w:rFonts w:asciiTheme="minorHAnsi" w:hAnsiTheme="minorHAnsi" w:cstheme="minorHAnsi"/>
+                <w:lang w:val="en-GB"/>
+              </w:rPr>
+              <w:t xml:space="preserve"> d’un programme de monitoring de </w:t>
             </w:r>
             <w:proofErr w:type="spellStart"/>
             <w:r>
@@ -4916,7 +5079,23 @@
                 <w:rFonts w:asciiTheme="minorHAnsi" w:hAnsiTheme="minorHAnsi" w:cstheme="minorHAnsi"/>
                 <w:lang w:val="en-GB"/>
               </w:rPr>
-              <w:t xml:space="preserve">Planification des taches de 5 </w:t>
+              <w:t>Planification des t</w:t>
+            </w:r>
+            <w:r>
+              <w:rPr>
+                <w:rFonts w:asciiTheme="minorHAnsi" w:hAnsiTheme="minorHAnsi" w:cstheme="minorHAnsi"/>
+                <w:lang w:val="en-GB"/>
+              </w:rPr>
+              <w:t>â</w:t>
+            </w:r>
+            <w:bookmarkStart w:id="0" w:name="_GoBack"/>
+            <w:bookmarkEnd w:id="0"/>
+            <w:r>
+              <w:rPr>
+                <w:rFonts w:asciiTheme="minorHAnsi" w:hAnsiTheme="minorHAnsi" w:cstheme="minorHAnsi"/>
+                <w:lang w:val="en-GB"/>
+              </w:rPr>
+              <w:t xml:space="preserve">ches de 5 </w:t>
             </w:r>
             <w:proofErr w:type="spellStart"/>
             <w:r>
@@ -5024,6 +5203,13 @@
               <w:t>MSProject</w:t>
             </w:r>
             <w:proofErr w:type="spellEnd"/>
+            <w:r>
+              <w:rPr>
+                <w:rFonts w:asciiTheme="minorHAnsi" w:hAnsiTheme="minorHAnsi" w:cstheme="minorHAnsi"/>
+                <w:lang w:val="en-GB"/>
+              </w:rPr>
+              <w:t>.</w:t>
+            </w:r>
           </w:p>
           <w:p>
             <w:pPr>
@@ -9797,12 +9983,12 @@
 </file>
 
 <file path=customXml/item1.xml><?xml version="1.0" encoding="utf-8"?>
-<?mso-contentType ?>
-<FormTemplates xmlns="http://schemas.microsoft.com/sharepoint/v3/contenttype/forms">
-  <Display>DocumentLibraryForm</Display>
-  <Edit>DocumentLibraryForm</Edit>
-  <New>DocumentLibraryForm</New>
-</FormTemplates>
+<p:properties xmlns:p="http://schemas.microsoft.com/office/2006/metadata/properties" xmlns:xsi="http://www.w3.org/2001/XMLSchema-instance" xmlns:pc="http://schemas.microsoft.com/office/infopath/2007/PartnerControls">
+  <documentManagement>
+    <PublishingExpirationDate xmlns="http://schemas.microsoft.com/sharepoint/v3" xsi:nil="true"/>
+    <PublishingStartDate xmlns="http://schemas.microsoft.com/sharepoint/v3" xsi:nil="true"/>
+  </documentManagement>
+</p:properties>
 </file>
 
 <file path=customXml/item2.xml><?xml version="1.0" encoding="utf-8"?>
@@ -10008,12 +10194,12 @@
 </file>
 
 <file path=customXml/item3.xml><?xml version="1.0" encoding="utf-8"?>
-<p:properties xmlns:p="http://schemas.microsoft.com/office/2006/metadata/properties" xmlns:xsi="http://www.w3.org/2001/XMLSchema-instance" xmlns:pc="http://schemas.microsoft.com/office/infopath/2007/PartnerControls">
-  <documentManagement>
-    <PublishingExpirationDate xmlns="http://schemas.microsoft.com/sharepoint/v3" xsi:nil="true"/>
-    <PublishingStartDate xmlns="http://schemas.microsoft.com/sharepoint/v3" xsi:nil="true"/>
-  </documentManagement>
-</p:properties>
+<?mso-contentType ?>
+<FormTemplates xmlns="http://schemas.microsoft.com/sharepoint/v3/contenttype/forms">
+  <Display>DocumentLibraryForm</Display>
+  <Edit>DocumentLibraryForm</Edit>
+  <New>DocumentLibraryForm</New>
+</FormTemplates>
 </file>
 
 <file path=customXml/item4.xml><?xml version="1.0" encoding="utf-8"?>
@@ -10021,9 +10207,11 @@
 </file>
 
 <file path=customXml/itemProps1.xml><?xml version="1.0" encoding="utf-8"?>
-<ds:datastoreItem xmlns:ds="http://schemas.openxmlformats.org/officeDocument/2006/customXml" ds:itemID="{69141262-D5EB-461E-866F-3864D9ACF956}">
+<ds:datastoreItem xmlns:ds="http://schemas.openxmlformats.org/officeDocument/2006/customXml" ds:itemID="{86382047-20E5-45D6-80C2-253F258A0025}">
   <ds:schemaRefs>
-    <ds:schemaRef ds:uri="http://schemas.microsoft.com/sharepoint/v3/contenttype/forms"/>
+    <ds:schemaRef ds:uri="http://schemas.microsoft.com/office/2006/metadata/properties"/>
+    <ds:schemaRef ds:uri="http://schemas.microsoft.com/office/infopath/2007/PartnerControls"/>
+    <ds:schemaRef ds:uri="http://schemas.microsoft.com/sharepoint/v3"/>
   </ds:schemaRefs>
 </ds:datastoreItem>
 </file>
@@ -10049,17 +10237,15 @@
 </file>
 
 <file path=customXml/itemProps3.xml><?xml version="1.0" encoding="utf-8"?>
-<ds:datastoreItem xmlns:ds="http://schemas.openxmlformats.org/officeDocument/2006/customXml" ds:itemID="{86382047-20E5-45D6-80C2-253F258A0025}">
+<ds:datastoreItem xmlns:ds="http://schemas.openxmlformats.org/officeDocument/2006/customXml" ds:itemID="{69141262-D5EB-461E-866F-3864D9ACF956}">
   <ds:schemaRefs>
-    <ds:schemaRef ds:uri="http://schemas.microsoft.com/office/2006/metadata/properties"/>
-    <ds:schemaRef ds:uri="http://schemas.microsoft.com/office/infopath/2007/PartnerControls"/>
-    <ds:schemaRef ds:uri="http://schemas.microsoft.com/sharepoint/v3"/>
+    <ds:schemaRef ds:uri="http://schemas.microsoft.com/sharepoint/v3/contenttype/forms"/>
   </ds:schemaRefs>
 </ds:datastoreItem>
 </file>
 
 <file path=customXml/itemProps4.xml><?xml version="1.0" encoding="utf-8"?>
-<ds:datastoreItem xmlns:ds="http://schemas.openxmlformats.org/officeDocument/2006/customXml" ds:itemID="{B5A271FA-6653-4ECD-9AA7-925398A32C84}">
+<ds:datastoreItem xmlns:ds="http://schemas.openxmlformats.org/officeDocument/2006/customXml" ds:itemID="{4FA68224-9EE3-4D7B-AD67-E33A3F94417C}">
   <ds:schemaRefs>
     <ds:schemaRef ds:uri="http://schemas.openxmlformats.org/officeDocument/2006/bibliography"/>
   </ds:schemaRefs>

</xml_diff>